<commit_message>
Bug fixed: PK and FK at the same time is possible
</commit_message>
<xml_diff>
--- a/doc/Rueckwaertssalto.docx
+++ b/doc/Rueckwaertssalto.docx
@@ -51,9 +51,6 @@
                   </w:rPr>
                   <w:alias w:val="Titel"/>
                   <w:id w:val="13783212"/>
-                  <w:placeholder>
-                    <w:docPart w:val="CAE305D0A8F14ABDB91A23BE7E4838BE"/>
-                  </w:placeholder>
                   <w:dataBinding w:prefixMappings="xmlns:ns0='http://schemas.openxmlformats.org/package/2006/metadata/core-properties' xmlns:ns1='http://purl.org/dc/elements/1.1/'" w:xpath="/ns0:coreProperties[1]/ns1:title[1]" w:storeItemID="{6C3C8BC8-F283-45AE-878A-BAB7291924A1}"/>
                   <w:text/>
                 </w:sdtPr>
@@ -201,7 +198,15 @@
                       <w:jc w:val="center"/>
                     </w:pPr>
                     <w:r>
-                      <w:t>Nenad Gligorevic, Melanie Göbel</w:t>
+                      <w:t xml:space="preserve">Nenad </w:t>
+                    </w:r>
+                    <w:proofErr w:type="spellStart"/>
+                    <w:r>
+                      <w:t>Gligorevic</w:t>
+                    </w:r>
+                    <w:proofErr w:type="spellEnd"/>
+                    <w:r>
+                      <w:t>, Melanie Göbel</w:t>
                     </w:r>
                   </w:p>
                 </w:sdtContent>
@@ -263,12 +268,14 @@
               <w:rStyle w:val="berschrift1Zchn"/>
             </w:rPr>
           </w:pPr>
+          <w:proofErr w:type="spellStart"/>
           <w:r>
             <w:rPr>
               <w:rStyle w:val="berschrift1Zchn"/>
             </w:rPr>
             <w:t>Inhaltsverzeichnis</w:t>
           </w:r>
+          <w:proofErr w:type="spellEnd"/>
         </w:p>
         <w:p>
           <w:pPr>
@@ -758,19 +765,19 @@
           <w:szCs w:val="24"/>
           <w:lang w:val="de-AT" w:eastAsia="de-AT"/>
         </w:rPr>
-        <w:t>Erstelle ein Java-Programm, dass Connection-Parameter und einen Datenbanknamen auf der Kommandozeile entgegennimmt und die Struktur der Datenbank als EER-Diagramm und Relationenmodell ausgibt (in Dateien geeigneten Formats, also z.B. PNG für das EER und TXT für das RM)</w:t>
-      </w:r>
-    </w:p>
-    <w:p>
-      <w:pPr>
-        <w:spacing w:before="100" w:beforeAutospacing="1" w:after="100" w:afterAutospacing="1" w:line="240" w:lineRule="auto"/>
+        <w:t xml:space="preserve">Erstelle ein Java-Programm, </w:t>
+      </w:r>
+      <w:proofErr w:type="gramStart"/>
+      <w:r>
         <w:rPr>
           <w:rFonts w:ascii="Times New Roman" w:eastAsia="Times New Roman" w:hAnsi="Times New Roman" w:cs="Times New Roman"/>
           <w:sz w:val="24"/>
           <w:szCs w:val="24"/>
           <w:lang w:val="de-AT" w:eastAsia="de-AT"/>
         </w:rPr>
-      </w:pPr>
+        <w:t>dass</w:t>
+      </w:r>
+      <w:proofErr w:type="gramEnd"/>
       <w:r>
         <w:rPr>
           <w:rFonts w:ascii="Times New Roman" w:eastAsia="Times New Roman" w:hAnsi="Times New Roman" w:cs="Times New Roman"/>
@@ -778,19 +785,19 @@
           <w:szCs w:val="24"/>
           <w:lang w:val="de-AT" w:eastAsia="de-AT"/>
         </w:rPr>
-        <w:t>Verwende dazu u.A. das ResultSetMetaData-Interface, das Methoden zur Bestimmung von Metadaten zur Verfügung stellt.</w:t>
-      </w:r>
-    </w:p>
-    <w:p>
-      <w:pPr>
-        <w:spacing w:before="100" w:beforeAutospacing="1" w:after="100" w:afterAutospacing="1" w:line="240" w:lineRule="auto"/>
+        <w:t xml:space="preserve"> Connection-Parameter und einen Datenbanknamen auf der Kommandozeile entgegennimmt und die Struktur der Datenbank als EER-Diagramm und </w:t>
+      </w:r>
+      <w:proofErr w:type="spellStart"/>
+      <w:r>
         <w:rPr>
           <w:rFonts w:ascii="Times New Roman" w:eastAsia="Times New Roman" w:hAnsi="Times New Roman" w:cs="Times New Roman"/>
           <w:sz w:val="24"/>
           <w:szCs w:val="24"/>
           <w:lang w:val="de-AT" w:eastAsia="de-AT"/>
         </w:rPr>
-      </w:pPr>
+        <w:t>Relationenmodell</w:t>
+      </w:r>
+      <w:proofErr w:type="spellEnd"/>
       <w:r>
         <w:rPr>
           <w:rFonts w:ascii="Times New Roman" w:eastAsia="Times New Roman" w:hAnsi="Times New Roman" w:cs="Times New Roman"/>
@@ -798,7 +805,107 @@
           <w:szCs w:val="24"/>
           <w:lang w:val="de-AT" w:eastAsia="de-AT"/>
         </w:rPr>
-        <w:t>Zum Zeichnen des EER-Diagramms kann eine beliebige Technik eingesetzt werden für die Java-Bibliotheken zur Verfügung stehen: Swing, HTML5, eine WebAPI, ... . Externe Programme dürfen nur soweit verwendet werden, als sich diese plattformunabhängig auf gleiche Weise ohne Aufwand (sowohl technisch als auch lizenzrechtlich!) einfach nutzen lassen. (also z.B. ein Visio-File generieren ist nicht ok, SVG ist ok, da für alle Plattformen geeignete Werkzeuge zur Verfügung stehen)</w:t>
+        <w:t xml:space="preserve"> ausgibt (in Dateien geeigneten Formats, also z.B. PNG für das EER und TXT für das RM)</w:t>
+      </w:r>
+    </w:p>
+    <w:p>
+      <w:pPr>
+        <w:spacing w:before="100" w:beforeAutospacing="1" w:after="100" w:afterAutospacing="1" w:line="240" w:lineRule="auto"/>
+        <w:rPr>
+          <w:rFonts w:ascii="Times New Roman" w:eastAsia="Times New Roman" w:hAnsi="Times New Roman" w:cs="Times New Roman"/>
+          <w:sz w:val="24"/>
+          <w:szCs w:val="24"/>
+          <w:lang w:val="de-AT" w:eastAsia="de-AT"/>
+        </w:rPr>
+      </w:pPr>
+      <w:r>
+        <w:rPr>
+          <w:rFonts w:ascii="Times New Roman" w:eastAsia="Times New Roman" w:hAnsi="Times New Roman" w:cs="Times New Roman"/>
+          <w:sz w:val="24"/>
+          <w:szCs w:val="24"/>
+          <w:lang w:val="de-AT" w:eastAsia="de-AT"/>
+        </w:rPr>
+        <w:t xml:space="preserve">Verwende dazu </w:t>
+      </w:r>
+      <w:proofErr w:type="spellStart"/>
+      <w:r>
+        <w:rPr>
+          <w:rFonts w:ascii="Times New Roman" w:eastAsia="Times New Roman" w:hAnsi="Times New Roman" w:cs="Times New Roman"/>
+          <w:sz w:val="24"/>
+          <w:szCs w:val="24"/>
+          <w:lang w:val="de-AT" w:eastAsia="de-AT"/>
+        </w:rPr>
+        <w:t>u.A.</w:t>
+      </w:r>
+      <w:proofErr w:type="spellEnd"/>
+      <w:r>
+        <w:rPr>
+          <w:rFonts w:ascii="Times New Roman" w:eastAsia="Times New Roman" w:hAnsi="Times New Roman" w:cs="Times New Roman"/>
+          <w:sz w:val="24"/>
+          <w:szCs w:val="24"/>
+          <w:lang w:val="de-AT" w:eastAsia="de-AT"/>
+        </w:rPr>
+        <w:t xml:space="preserve"> das </w:t>
+      </w:r>
+      <w:proofErr w:type="spellStart"/>
+      <w:r>
+        <w:rPr>
+          <w:rFonts w:ascii="Times New Roman" w:eastAsia="Times New Roman" w:hAnsi="Times New Roman" w:cs="Times New Roman"/>
+          <w:sz w:val="24"/>
+          <w:szCs w:val="24"/>
+          <w:lang w:val="de-AT" w:eastAsia="de-AT"/>
+        </w:rPr>
+        <w:t>ResultSetMetaData</w:t>
+      </w:r>
+      <w:proofErr w:type="spellEnd"/>
+      <w:r>
+        <w:rPr>
+          <w:rFonts w:ascii="Times New Roman" w:eastAsia="Times New Roman" w:hAnsi="Times New Roman" w:cs="Times New Roman"/>
+          <w:sz w:val="24"/>
+          <w:szCs w:val="24"/>
+          <w:lang w:val="de-AT" w:eastAsia="de-AT"/>
+        </w:rPr>
+        <w:t>-Interface, das Methoden zur Bestimmung von Metadaten zur Verfügung stellt.</w:t>
+      </w:r>
+    </w:p>
+    <w:p>
+      <w:pPr>
+        <w:spacing w:before="100" w:beforeAutospacing="1" w:after="100" w:afterAutospacing="1" w:line="240" w:lineRule="auto"/>
+        <w:rPr>
+          <w:rFonts w:ascii="Times New Roman" w:eastAsia="Times New Roman" w:hAnsi="Times New Roman" w:cs="Times New Roman"/>
+          <w:sz w:val="24"/>
+          <w:szCs w:val="24"/>
+          <w:lang w:val="de-AT" w:eastAsia="de-AT"/>
+        </w:rPr>
+      </w:pPr>
+      <w:r>
+        <w:rPr>
+          <w:rFonts w:ascii="Times New Roman" w:eastAsia="Times New Roman" w:hAnsi="Times New Roman" w:cs="Times New Roman"/>
+          <w:sz w:val="24"/>
+          <w:szCs w:val="24"/>
+          <w:lang w:val="de-AT" w:eastAsia="de-AT"/>
+        </w:rPr>
+        <w:t xml:space="preserve">Zum Zeichnen des EER-Diagramms kann eine beliebige Technik eingesetzt werden für die Java-Bibliotheken zur Verfügung stehen: Swing, HTML5, eine </w:t>
+      </w:r>
+      <w:proofErr w:type="spellStart"/>
+      <w:r>
+        <w:rPr>
+          <w:rFonts w:ascii="Times New Roman" w:eastAsia="Times New Roman" w:hAnsi="Times New Roman" w:cs="Times New Roman"/>
+          <w:sz w:val="24"/>
+          <w:szCs w:val="24"/>
+          <w:lang w:val="de-AT" w:eastAsia="de-AT"/>
+        </w:rPr>
+        <w:t>WebAPI</w:t>
+      </w:r>
+      <w:proofErr w:type="spellEnd"/>
+      <w:r>
+        <w:rPr>
+          <w:rFonts w:ascii="Times New Roman" w:eastAsia="Times New Roman" w:hAnsi="Times New Roman" w:cs="Times New Roman"/>
+          <w:sz w:val="24"/>
+          <w:szCs w:val="24"/>
+          <w:lang w:val="de-AT" w:eastAsia="de-AT"/>
+        </w:rPr>
+        <w:t>, ... . Externe Programme dürfen nur soweit verwendet werden, als sich diese plattformunabhängig auf gleiche Weise ohne Aufwand (sowohl technisch als auch lizenzrechtlich!) einfach nutzen lassen. (also z.B. ein Visio-File generieren ist nicht ok, SVG ist ok, da für alle Plattformen geeignete Werkzeuge zur Verfügung stehen)</w:t>
       </w:r>
     </w:p>
     <w:p>
@@ -882,7 +989,27 @@
           <w:szCs w:val="24"/>
           <w:lang w:val="de-AT" w:eastAsia="de-AT"/>
         </w:rPr>
-        <w:t>korrekte Syntax nach Chen, MinMax oder IDEFIX</w:t>
+        <w:t xml:space="preserve">korrekte Syntax nach Chen, </w:t>
+      </w:r>
+      <w:proofErr w:type="spellStart"/>
+      <w:r>
+        <w:rPr>
+          <w:rFonts w:ascii="Times New Roman" w:eastAsia="Times New Roman" w:hAnsi="Times New Roman" w:cs="Times New Roman"/>
+          <w:sz w:val="24"/>
+          <w:szCs w:val="24"/>
+          <w:lang w:val="de-AT" w:eastAsia="de-AT"/>
+        </w:rPr>
+        <w:t>MinMax</w:t>
+      </w:r>
+      <w:proofErr w:type="spellEnd"/>
+      <w:r>
+        <w:rPr>
+          <w:rFonts w:ascii="Times New Roman" w:eastAsia="Times New Roman" w:hAnsi="Times New Roman" w:cs="Times New Roman"/>
+          <w:sz w:val="24"/>
+          <w:szCs w:val="24"/>
+          <w:lang w:val="de-AT" w:eastAsia="de-AT"/>
+        </w:rPr>
+        <w:t xml:space="preserve"> oder IDEFIX</w:t>
       </w:r>
     </w:p>
     <w:p>
@@ -978,7 +1105,27 @@
           <w:szCs w:val="24"/>
           <w:lang w:val="de-AT" w:eastAsia="de-AT"/>
         </w:rPr>
-        <w:t>Beziehungen zwischen den Tabellen inklusive Kardinalitäten soweit durch Fremdschlüssel nachvollziehbar. Sind mehrere Interpretationen möglich, so ist nur ein (beliebiger) Fall umzusetzen: 1:n, 1:n schwach, 1:1</w:t>
+        <w:t xml:space="preserve">Beziehungen zwischen den Tabellen inklusive </w:t>
+      </w:r>
+      <w:proofErr w:type="spellStart"/>
+      <w:r>
+        <w:rPr>
+          <w:rFonts w:ascii="Times New Roman" w:eastAsia="Times New Roman" w:hAnsi="Times New Roman" w:cs="Times New Roman"/>
+          <w:sz w:val="24"/>
+          <w:szCs w:val="24"/>
+          <w:lang w:val="de-AT" w:eastAsia="de-AT"/>
+        </w:rPr>
+        <w:t>Kardinalitäten</w:t>
+      </w:r>
+      <w:proofErr w:type="spellEnd"/>
+      <w:r>
+        <w:rPr>
+          <w:rFonts w:ascii="Times New Roman" w:eastAsia="Times New Roman" w:hAnsi="Times New Roman" w:cs="Times New Roman"/>
+          <w:sz w:val="24"/>
+          <w:szCs w:val="24"/>
+          <w:lang w:val="de-AT" w:eastAsia="de-AT"/>
+        </w:rPr>
+        <w:t xml:space="preserve"> soweit durch Fremdschlüssel nachvollziehbar. Sind mehrere Interpretationen möglich, so ist nur ein (beliebiger) Fall umzusetzen: 1:n, 1:n schwach, 1:1</w:t>
       </w:r>
     </w:p>
     <w:p>
@@ -995,6 +1142,7 @@
           <w:lang w:val="de-AT" w:eastAsia="de-AT"/>
         </w:rPr>
       </w:pPr>
+      <w:proofErr w:type="spellStart"/>
       <w:r>
         <w:rPr>
           <w:rFonts w:ascii="Times New Roman" w:eastAsia="Times New Roman" w:hAnsi="Times New Roman" w:cs="Times New Roman"/>
@@ -1002,7 +1150,17 @@
           <w:szCs w:val="24"/>
           <w:lang w:val="de-AT" w:eastAsia="de-AT"/>
         </w:rPr>
-        <w:t>Kardinalitäten </w:t>
+        <w:t>Kardinalitäten</w:t>
+      </w:r>
+      <w:proofErr w:type="spellEnd"/>
+      <w:r>
+        <w:rPr>
+          <w:rFonts w:ascii="Times New Roman" w:eastAsia="Times New Roman" w:hAnsi="Times New Roman" w:cs="Times New Roman"/>
+          <w:sz w:val="24"/>
+          <w:szCs w:val="24"/>
+          <w:lang w:val="de-AT" w:eastAsia="de-AT"/>
+        </w:rPr>
+        <w:t> </w:t>
       </w:r>
     </w:p>
     <w:p>
@@ -1350,6 +1508,12 @@
                 <w:lang w:val="de-AT"/>
               </w:rPr>
             </w:pPr>
+            <w:r>
+              <w:rPr>
+                <w:lang w:val="de-AT"/>
+              </w:rPr>
+              <w:t>30</w:t>
+            </w:r>
           </w:p>
         </w:tc>
       </w:tr>
@@ -1421,6 +1585,12 @@
                 <w:lang w:val="de-AT"/>
               </w:rPr>
             </w:pPr>
+            <w:r>
+              <w:rPr>
+                <w:lang w:val="de-AT"/>
+              </w:rPr>
+              <w:t>120</w:t>
+            </w:r>
           </w:p>
         </w:tc>
       </w:tr>
@@ -1482,6 +1652,160 @@
                 <w:lang w:val="de-AT"/>
               </w:rPr>
               <w:t>Melanie</w:t>
+            </w:r>
+          </w:p>
+        </w:tc>
+        <w:tc>
+          <w:tcPr>
+            <w:tcW w:w="1667" w:type="dxa"/>
+          </w:tcPr>
+          <w:p>
+            <w:pPr>
+              <w:rPr>
+                <w:lang w:val="de-AT"/>
+              </w:rPr>
+            </w:pPr>
+            <w:r>
+              <w:rPr>
+                <w:lang w:val="de-AT"/>
+              </w:rPr>
+              <w:t>100</w:t>
+            </w:r>
+          </w:p>
+        </w:tc>
+      </w:tr>
+      <w:tr>
+        <w:tc>
+          <w:tcPr>
+            <w:tcW w:w="4361" w:type="dxa"/>
+          </w:tcPr>
+          <w:p>
+            <w:pPr>
+              <w:rPr>
+                <w:lang w:val="de-AT"/>
+              </w:rPr>
+            </w:pPr>
+            <w:r>
+              <w:rPr>
+                <w:lang w:val="de-AT"/>
+              </w:rPr>
+              <w:t>Internetrecherche zu EER-Diagramm Tool</w:t>
+            </w:r>
+          </w:p>
+        </w:tc>
+        <w:tc>
+          <w:tcPr>
+            <w:tcW w:w="1559" w:type="dxa"/>
+          </w:tcPr>
+          <w:p>
+            <w:pPr>
+              <w:rPr>
+                <w:lang w:val="de-AT"/>
+              </w:rPr>
+            </w:pPr>
+            <w:r>
+              <w:rPr>
+                <w:lang w:val="de-AT"/>
+              </w:rPr>
+              <w:t>50</w:t>
+            </w:r>
+          </w:p>
+        </w:tc>
+        <w:tc>
+          <w:tcPr>
+            <w:tcW w:w="1701" w:type="dxa"/>
+          </w:tcPr>
+          <w:p>
+            <w:pPr>
+              <w:rPr>
+                <w:lang w:val="de-AT"/>
+              </w:rPr>
+            </w:pPr>
+            <w:r>
+              <w:rPr>
+                <w:lang w:val="de-AT"/>
+              </w:rPr>
+              <w:t>Melanie</w:t>
+            </w:r>
+          </w:p>
+        </w:tc>
+        <w:tc>
+          <w:tcPr>
+            <w:tcW w:w="1667" w:type="dxa"/>
+          </w:tcPr>
+          <w:p>
+            <w:pPr>
+              <w:rPr>
+                <w:lang w:val="de-AT"/>
+              </w:rPr>
+            </w:pPr>
+            <w:r>
+              <w:rPr>
+                <w:lang w:val="de-AT"/>
+              </w:rPr>
+              <w:t>30</w:t>
+            </w:r>
+          </w:p>
+        </w:tc>
+      </w:tr>
+      <w:tr>
+        <w:tc>
+          <w:tcPr>
+            <w:tcW w:w="4361" w:type="dxa"/>
+          </w:tcPr>
+          <w:p>
+            <w:pPr>
+              <w:rPr>
+                <w:lang w:val="de-AT"/>
+              </w:rPr>
+            </w:pPr>
+            <w:r>
+              <w:rPr>
+                <w:lang w:val="de-AT"/>
+              </w:rPr>
+              <w:t xml:space="preserve">Erstellen eines EER-Diagramm </w:t>
+            </w:r>
+          </w:p>
+        </w:tc>
+        <w:tc>
+          <w:tcPr>
+            <w:tcW w:w="1559" w:type="dxa"/>
+          </w:tcPr>
+          <w:p>
+            <w:pPr>
+              <w:rPr>
+                <w:lang w:val="de-AT"/>
+              </w:rPr>
+            </w:pPr>
+            <w:r>
+              <w:rPr>
+                <w:lang w:val="de-AT"/>
+              </w:rPr>
+              <w:t>20</w:t>
+            </w:r>
+            <w:r>
+              <w:rPr>
+                <w:lang w:val="de-AT"/>
+              </w:rPr>
+              <w:t>0</w:t>
+            </w:r>
+          </w:p>
+        </w:tc>
+        <w:tc>
+          <w:tcPr>
+            <w:tcW w:w="1701" w:type="dxa"/>
+          </w:tcPr>
+          <w:p>
+            <w:pPr>
+              <w:rPr>
+                <w:lang w:val="de-AT"/>
+              </w:rPr>
+            </w:pPr>
+            <w:r>
+              <w:rPr>
+                <w:lang w:val="de-AT"/>
+              </w:rPr>
+              <w:t>Nenad</w:t>
             </w:r>
           </w:p>
         </w:tc>
@@ -1513,156 +1837,16 @@
               <w:rPr>
                 <w:lang w:val="de-AT"/>
               </w:rPr>
-              <w:t>Internetrecherche zu EER-Diagramm Tool</w:t>
-            </w:r>
-          </w:p>
-        </w:tc>
-        <w:tc>
-          <w:tcPr>
-            <w:tcW w:w="1559" w:type="dxa"/>
-          </w:tcPr>
-          <w:p>
-            <w:pPr>
-              <w:rPr>
-                <w:lang w:val="de-AT"/>
-              </w:rPr>
-            </w:pPr>
-            <w:r>
-              <w:rPr>
-                <w:lang w:val="de-AT"/>
-              </w:rPr>
-              <w:t>50</w:t>
-            </w:r>
-          </w:p>
-        </w:tc>
-        <w:tc>
-          <w:tcPr>
-            <w:tcW w:w="1701" w:type="dxa"/>
-          </w:tcPr>
-          <w:p>
-            <w:pPr>
-              <w:rPr>
-                <w:lang w:val="de-AT"/>
-              </w:rPr>
-            </w:pPr>
-            <w:r>
-              <w:rPr>
-                <w:lang w:val="de-AT"/>
-              </w:rPr>
-              <w:t>Melanie</w:t>
-            </w:r>
-          </w:p>
-        </w:tc>
-        <w:tc>
-          <w:tcPr>
-            <w:tcW w:w="1667" w:type="dxa"/>
-          </w:tcPr>
-          <w:p>
-            <w:pPr>
-              <w:rPr>
-                <w:lang w:val="de-AT"/>
-              </w:rPr>
-            </w:pPr>
-          </w:p>
-        </w:tc>
-      </w:tr>
-      <w:tr>
-        <w:tc>
-          <w:tcPr>
-            <w:tcW w:w="4361" w:type="dxa"/>
-          </w:tcPr>
-          <w:p>
-            <w:pPr>
-              <w:rPr>
-                <w:lang w:val="de-AT"/>
-              </w:rPr>
-            </w:pPr>
-            <w:r>
-              <w:rPr>
-                <w:lang w:val="de-AT"/>
-              </w:rPr>
-              <w:t xml:space="preserve">Erstellen eines EER-Diagramm </w:t>
-            </w:r>
-          </w:p>
-        </w:tc>
-        <w:tc>
-          <w:tcPr>
-            <w:tcW w:w="1559" w:type="dxa"/>
-          </w:tcPr>
-          <w:p>
-            <w:pPr>
-              <w:rPr>
-                <w:lang w:val="de-AT"/>
-              </w:rPr>
-            </w:pPr>
-            <w:r>
-              <w:rPr>
-                <w:lang w:val="de-AT"/>
-              </w:rPr>
-              <w:t>20</w:t>
-            </w:r>
-            <w:r>
-              <w:rPr>
-                <w:lang w:val="de-AT"/>
-              </w:rPr>
-              <w:t>0</w:t>
-            </w:r>
-          </w:p>
-        </w:tc>
-        <w:tc>
-          <w:tcPr>
-            <w:tcW w:w="1701" w:type="dxa"/>
-          </w:tcPr>
-          <w:p>
-            <w:pPr>
-              <w:rPr>
-                <w:lang w:val="de-AT"/>
-              </w:rPr>
-            </w:pPr>
-            <w:r>
-              <w:rPr>
-                <w:lang w:val="de-AT"/>
-              </w:rPr>
-              <w:t>Nenad</w:t>
-            </w:r>
-          </w:p>
-        </w:tc>
-        <w:tc>
-          <w:tcPr>
-            <w:tcW w:w="1667" w:type="dxa"/>
-          </w:tcPr>
-          <w:p>
-            <w:pPr>
-              <w:rPr>
-                <w:lang w:val="de-AT"/>
-              </w:rPr>
-            </w:pPr>
-          </w:p>
-        </w:tc>
-      </w:tr>
-      <w:tr>
-        <w:tc>
-          <w:tcPr>
-            <w:tcW w:w="4361" w:type="dxa"/>
-          </w:tcPr>
-          <w:p>
-            <w:pPr>
-              <w:rPr>
-                <w:lang w:val="de-AT"/>
-              </w:rPr>
-            </w:pPr>
-            <w:r>
-              <w:rPr>
-                <w:lang w:val="de-AT"/>
-              </w:rPr>
               <w:t xml:space="preserve">Beziehungen und </w:t>
             </w:r>
+            <w:proofErr w:type="spellStart"/>
             <w:r>
               <w:rPr>
                 <w:lang w:val="de-AT"/>
               </w:rPr>
               <w:t>Kardinalitäten</w:t>
             </w:r>
+            <w:proofErr w:type="spellEnd"/>
             <w:r>
               <w:rPr>
                 <w:lang w:val="de-AT"/>
@@ -1825,7 +2009,35 @@
               <w:rPr>
                 <w:lang w:val="de-AT"/>
               </w:rPr>
-              <w:t>Zusätzliche Arbeit (zB. Bug fixinig)</w:t>
+              <w:t>Zusätzliche Arbeit (</w:t>
+            </w:r>
+            <w:proofErr w:type="spellStart"/>
+            <w:r>
+              <w:rPr>
+                <w:lang w:val="de-AT"/>
+              </w:rPr>
+              <w:t>zB</w:t>
+            </w:r>
+            <w:proofErr w:type="spellEnd"/>
+            <w:r>
+              <w:rPr>
+                <w:lang w:val="de-AT"/>
+              </w:rPr>
+              <w:t xml:space="preserve">. Bug </w:t>
+            </w:r>
+            <w:proofErr w:type="spellStart"/>
+            <w:r>
+              <w:rPr>
+                <w:lang w:val="de-AT"/>
+              </w:rPr>
+              <w:t>fixinig</w:t>
+            </w:r>
+            <w:proofErr w:type="spellEnd"/>
+            <w:r>
+              <w:rPr>
+                <w:lang w:val="de-AT"/>
+              </w:rPr>
+              <w:t>)</w:t>
             </w:r>
           </w:p>
         </w:tc>
@@ -1871,8 +2083,6 @@
               </w:rPr>
               <w:t>Melanie, Nenad</w:t>
             </w:r>
-            <w:bookmarkStart w:id="3" w:name="_GoBack"/>
-            <w:bookmarkEnd w:id="3"/>
           </w:p>
         </w:tc>
         <w:tc>
@@ -1889,6 +2099,12 @@
                 <w:lang w:val="de-AT"/>
               </w:rPr>
             </w:pPr>
+            <w:r>
+              <w:rPr>
+                <w:lang w:val="de-AT"/>
+              </w:rPr>
+              <w:t>60</w:t>
+            </w:r>
           </w:p>
         </w:tc>
       </w:tr>
@@ -1974,13 +2190,15 @@
           <w:lang w:val="de-AT"/>
         </w:rPr>
       </w:pPr>
-      <w:bookmarkStart w:id="4" w:name="_Toc406148995"/>
+      <w:bookmarkStart w:id="3" w:name="_Toc406148995"/>
+      <w:proofErr w:type="spellStart"/>
       <w:r>
         <w:rPr>
           <w:lang w:val="de-AT"/>
         </w:rPr>
         <w:t>Arbeitsaufzeichung</w:t>
       </w:r>
+      <w:proofErr w:type="spellEnd"/>
     </w:p>
     <w:p>
       <w:pPr>
@@ -1993,6 +2211,365 @@
           <w:lang w:val="de-AT"/>
         </w:rPr>
         <w:t>Melanie</w:t>
+      </w:r>
+    </w:p>
+    <w:tbl>
+      <w:tblPr>
+        <w:tblStyle w:val="Tabellenraster"/>
+        <w:tblW w:w="0" w:type="auto"/>
+        <w:tblLook w:val="04A0" w:firstRow="1" w:lastRow="0" w:firstColumn="1" w:lastColumn="0" w:noHBand="0" w:noVBand="1"/>
+      </w:tblPr>
+      <w:tblGrid>
+        <w:gridCol w:w="4219"/>
+        <w:gridCol w:w="2835"/>
+        <w:gridCol w:w="2158"/>
+      </w:tblGrid>
+      <w:tr>
+        <w:trPr>
+          <w:cnfStyle w:val="100000000000" w:firstRow="1" w:lastRow="0" w:firstColumn="0" w:lastColumn="0" w:oddVBand="0" w:evenVBand="0" w:oddHBand="0" w:evenHBand="0" w:firstRowFirstColumn="0" w:firstRowLastColumn="0" w:lastRowFirstColumn="0" w:lastRowLastColumn="0"/>
+        </w:trPr>
+        <w:tc>
+          <w:tcPr>
+            <w:tcW w:w="4219" w:type="dxa"/>
+          </w:tcPr>
+          <w:p>
+            <w:pPr>
+              <w:rPr>
+                <w:lang w:val="de-AT"/>
+              </w:rPr>
+            </w:pPr>
+            <w:r>
+              <w:rPr>
+                <w:lang w:val="de-AT"/>
+              </w:rPr>
+              <w:t>Arbeit</w:t>
+            </w:r>
+          </w:p>
+        </w:tc>
+        <w:tc>
+          <w:tcPr>
+            <w:tcW w:w="2835" w:type="dxa"/>
+          </w:tcPr>
+          <w:p>
+            <w:pPr>
+              <w:rPr>
+                <w:lang w:val="de-AT"/>
+              </w:rPr>
+            </w:pPr>
+            <w:r>
+              <w:rPr>
+                <w:lang w:val="de-AT"/>
+              </w:rPr>
+              <w:t>Datum, Uhrzeit</w:t>
+            </w:r>
+          </w:p>
+        </w:tc>
+        <w:tc>
+          <w:tcPr>
+            <w:tcW w:w="2158" w:type="dxa"/>
+          </w:tcPr>
+          <w:p>
+            <w:pPr>
+              <w:rPr>
+                <w:lang w:val="de-AT"/>
+              </w:rPr>
+            </w:pPr>
+            <w:r>
+              <w:rPr>
+                <w:lang w:val="de-AT"/>
+              </w:rPr>
+              <w:t>Benötigte Zeit in min</w:t>
+            </w:r>
+          </w:p>
+        </w:tc>
+      </w:tr>
+      <w:tr>
+        <w:tc>
+          <w:tcPr>
+            <w:tcW w:w="4219" w:type="dxa"/>
+          </w:tcPr>
+          <w:p>
+            <w:pPr>
+              <w:rPr>
+                <w:lang w:val="de-AT"/>
+              </w:rPr>
+            </w:pPr>
+            <w:r>
+              <w:rPr>
+                <w:lang w:val="de-AT"/>
+              </w:rPr>
+              <w:t>Verbindung zur Datenbank</w:t>
+            </w:r>
+          </w:p>
+        </w:tc>
+        <w:tc>
+          <w:tcPr>
+            <w:tcW w:w="2835" w:type="dxa"/>
+          </w:tcPr>
+          <w:p>
+            <w:pPr>
+              <w:rPr>
+                <w:lang w:val="de-AT"/>
+              </w:rPr>
+            </w:pPr>
+            <w:r>
+              <w:rPr>
+                <w:lang w:val="de-AT"/>
+              </w:rPr>
+              <w:t>14.1.2015 9:50-11:30</w:t>
+            </w:r>
+          </w:p>
+        </w:tc>
+        <w:tc>
+          <w:tcPr>
+            <w:tcW w:w="2158" w:type="dxa"/>
+          </w:tcPr>
+          <w:p>
+            <w:pPr>
+              <w:rPr>
+                <w:lang w:val="de-AT"/>
+              </w:rPr>
+            </w:pPr>
+            <w:r>
+              <w:rPr>
+                <w:lang w:val="de-AT"/>
+              </w:rPr>
+              <w:t>100</w:t>
+            </w:r>
+          </w:p>
+        </w:tc>
+      </w:tr>
+      <w:tr>
+        <w:tc>
+          <w:tcPr>
+            <w:tcW w:w="4219" w:type="dxa"/>
+          </w:tcPr>
+          <w:p>
+            <w:pPr>
+              <w:rPr>
+                <w:lang w:val="de-AT"/>
+              </w:rPr>
+            </w:pPr>
+            <w:r>
+              <w:rPr>
+                <w:lang w:val="de-AT"/>
+              </w:rPr>
+              <w:t>Auslesen und Erstellen des RM</w:t>
+            </w:r>
+          </w:p>
+        </w:tc>
+        <w:tc>
+          <w:tcPr>
+            <w:tcW w:w="2835" w:type="dxa"/>
+          </w:tcPr>
+          <w:p>
+            <w:pPr>
+              <w:rPr>
+                <w:lang w:val="de-AT"/>
+              </w:rPr>
+            </w:pPr>
+            <w:r>
+              <w:rPr>
+                <w:lang w:val="de-AT"/>
+              </w:rPr>
+              <w:t>20.1.2015 17:00-18:00</w:t>
+            </w:r>
+          </w:p>
+        </w:tc>
+        <w:tc>
+          <w:tcPr>
+            <w:tcW w:w="2158" w:type="dxa"/>
+          </w:tcPr>
+          <w:p>
+            <w:pPr>
+              <w:rPr>
+                <w:lang w:val="de-AT"/>
+              </w:rPr>
+            </w:pPr>
+            <w:r>
+              <w:rPr>
+                <w:lang w:val="de-AT"/>
+              </w:rPr>
+              <w:t>60</w:t>
+            </w:r>
+          </w:p>
+        </w:tc>
+      </w:tr>
+      <w:tr>
+        <w:tc>
+          <w:tcPr>
+            <w:tcW w:w="4219" w:type="dxa"/>
+          </w:tcPr>
+          <w:p>
+            <w:pPr>
+              <w:rPr>
+                <w:lang w:val="de-AT"/>
+              </w:rPr>
+            </w:pPr>
+            <w:r>
+              <w:rPr>
+                <w:lang w:val="de-AT"/>
+              </w:rPr>
+              <w:t>Designänderung (Zusätzliche Arbeit)</w:t>
+            </w:r>
+          </w:p>
+        </w:tc>
+        <w:tc>
+          <w:tcPr>
+            <w:tcW w:w="2835" w:type="dxa"/>
+          </w:tcPr>
+          <w:p>
+            <w:pPr>
+              <w:rPr>
+                <w:lang w:val="de-AT"/>
+              </w:rPr>
+            </w:pPr>
+            <w:r>
+              <w:rPr>
+                <w:lang w:val="de-AT"/>
+              </w:rPr>
+              <w:t>30.1.2015 22:00 – 22:40</w:t>
+            </w:r>
+          </w:p>
+        </w:tc>
+        <w:tc>
+          <w:tcPr>
+            <w:tcW w:w="2158" w:type="dxa"/>
+          </w:tcPr>
+          <w:p>
+            <w:pPr>
+              <w:rPr>
+                <w:lang w:val="de-AT"/>
+              </w:rPr>
+            </w:pPr>
+            <w:r>
+              <w:rPr>
+                <w:lang w:val="de-AT"/>
+              </w:rPr>
+              <w:t>40</w:t>
+            </w:r>
+          </w:p>
+        </w:tc>
+      </w:tr>
+      <w:tr>
+        <w:tc>
+          <w:tcPr>
+            <w:tcW w:w="4219" w:type="dxa"/>
+          </w:tcPr>
+          <w:p>
+            <w:pPr>
+              <w:rPr>
+                <w:lang w:val="de-AT"/>
+              </w:rPr>
+            </w:pPr>
+            <w:r>
+              <w:rPr>
+                <w:lang w:val="de-AT"/>
+              </w:rPr>
+              <w:t>Designänderung, RM</w:t>
+            </w:r>
+          </w:p>
+        </w:tc>
+        <w:tc>
+          <w:tcPr>
+            <w:tcW w:w="2835" w:type="dxa"/>
+          </w:tcPr>
+          <w:p>
+            <w:pPr>
+              <w:rPr>
+                <w:lang w:val="de-AT"/>
+              </w:rPr>
+            </w:pPr>
+            <w:r>
+              <w:rPr>
+                <w:lang w:val="de-AT"/>
+              </w:rPr>
+              <w:t>06.1.2015 23:00-00:00</w:t>
+            </w:r>
+          </w:p>
+        </w:tc>
+        <w:tc>
+          <w:tcPr>
+            <w:tcW w:w="2158" w:type="dxa"/>
+          </w:tcPr>
+          <w:p>
+            <w:pPr>
+              <w:rPr>
+                <w:lang w:val="de-AT"/>
+              </w:rPr>
+            </w:pPr>
+            <w:r>
+              <w:rPr>
+                <w:lang w:val="de-AT"/>
+              </w:rPr>
+              <w:t>60</w:t>
+            </w:r>
+          </w:p>
+        </w:tc>
+      </w:tr>
+      <w:tr>
+        <w:tc>
+          <w:tcPr>
+            <w:tcW w:w="4219" w:type="dxa"/>
+          </w:tcPr>
+          <w:p>
+            <w:pPr>
+              <w:rPr>
+                <w:lang w:val="de-AT"/>
+              </w:rPr>
+            </w:pPr>
+          </w:p>
+        </w:tc>
+        <w:tc>
+          <w:tcPr>
+            <w:tcW w:w="2835" w:type="dxa"/>
+          </w:tcPr>
+          <w:p>
+            <w:pPr>
+              <w:rPr>
+                <w:lang w:val="de-AT"/>
+              </w:rPr>
+            </w:pPr>
+            <w:r>
+              <w:rPr>
+                <w:lang w:val="de-AT"/>
+              </w:rPr>
+              <w:t xml:space="preserve">07.02.2015 </w:t>
+            </w:r>
+          </w:p>
+        </w:tc>
+        <w:tc>
+          <w:tcPr>
+            <w:tcW w:w="2158" w:type="dxa"/>
+          </w:tcPr>
+          <w:p>
+            <w:pPr>
+              <w:rPr>
+                <w:lang w:val="de-AT"/>
+              </w:rPr>
+            </w:pPr>
+          </w:p>
+        </w:tc>
+      </w:tr>
+    </w:tbl>
+    <w:p>
+      <w:pPr>
+        <w:rPr>
+          <w:lang w:val="de-AT"/>
+        </w:rPr>
+      </w:pPr>
+    </w:p>
+    <w:p>
+      <w:pPr>
+        <w:rPr>
+          <w:lang w:val="de-AT"/>
+        </w:rPr>
+      </w:pPr>
+      <w:r>
+        <w:rPr>
+          <w:lang w:val="de-AT"/>
+        </w:rPr>
+        <w:t>Nenad</w:t>
       </w:r>
     </w:p>
     <w:tbl>
@@ -2060,7 +2637,7 @@
               <w:rPr>
                 <w:lang w:val="de-AT"/>
               </w:rPr>
-              <w:t>Benötigte Zeit in min</w:t>
+              <w:t>Benötigte Zeit</w:t>
             </w:r>
           </w:p>
         </w:tc>
@@ -2080,7 +2657,7 @@
               <w:rPr>
                 <w:lang w:val="de-AT"/>
               </w:rPr>
-              <w:t>Verbindung zur Datenbank</w:t>
+              <w:t>Struktur zum Speichern der Daten</w:t>
             </w:r>
           </w:p>
         </w:tc>
@@ -2132,62 +2709,6 @@
                 <w:lang w:val="de-AT"/>
               </w:rPr>
             </w:pPr>
-            <w:r>
-              <w:rPr>
-                <w:lang w:val="de-AT"/>
-              </w:rPr>
-              <w:t>Auslesen und Erstellen des RM</w:t>
-            </w:r>
-          </w:p>
-        </w:tc>
-        <w:tc>
-          <w:tcPr>
-            <w:tcW w:w="2772" w:type="dxa"/>
-          </w:tcPr>
-          <w:p>
-            <w:pPr>
-              <w:rPr>
-                <w:lang w:val="de-AT"/>
-              </w:rPr>
-            </w:pPr>
-            <w:r>
-              <w:rPr>
-                <w:lang w:val="de-AT"/>
-              </w:rPr>
-              <w:t>20.1.2015 17:00-18:00</w:t>
-            </w:r>
-          </w:p>
-        </w:tc>
-        <w:tc>
-          <w:tcPr>
-            <w:tcW w:w="3071" w:type="dxa"/>
-          </w:tcPr>
-          <w:p>
-            <w:pPr>
-              <w:rPr>
-                <w:lang w:val="de-AT"/>
-              </w:rPr>
-            </w:pPr>
-            <w:r>
-              <w:rPr>
-                <w:lang w:val="de-AT"/>
-              </w:rPr>
-              <w:t>60</w:t>
-            </w:r>
-          </w:p>
-        </w:tc>
-      </w:tr>
-      <w:tr>
-        <w:tc>
-          <w:tcPr>
-            <w:tcW w:w="3369" w:type="dxa"/>
-          </w:tcPr>
-          <w:p>
-            <w:pPr>
-              <w:rPr>
-                <w:lang w:val="de-AT"/>
-              </w:rPr>
-            </w:pPr>
           </w:p>
         </w:tc>
         <w:tc>
@@ -2233,180 +2754,8 @@
         <w:rPr>
           <w:lang w:val="de-AT"/>
         </w:rPr>
-        <w:t>Nenad</w:t>
-      </w:r>
-    </w:p>
-    <w:tbl>
-      <w:tblPr>
-        <w:tblStyle w:val="Tabellenraster"/>
-        <w:tblW w:w="0" w:type="auto"/>
-        <w:tblLook w:val="04A0" w:firstRow="1" w:lastRow="0" w:firstColumn="1" w:lastColumn="0" w:noHBand="0" w:noVBand="1"/>
-      </w:tblPr>
-      <w:tblGrid>
-        <w:gridCol w:w="3369"/>
-        <w:gridCol w:w="2772"/>
-        <w:gridCol w:w="3071"/>
-      </w:tblGrid>
-      <w:tr>
-        <w:trPr>
-          <w:cnfStyle w:val="100000000000" w:firstRow="1" w:lastRow="0" w:firstColumn="0" w:lastColumn="0" w:oddVBand="0" w:evenVBand="0" w:oddHBand="0" w:evenHBand="0" w:firstRowFirstColumn="0" w:firstRowLastColumn="0" w:lastRowFirstColumn="0" w:lastRowLastColumn="0"/>
-        </w:trPr>
-        <w:tc>
-          <w:tcPr>
-            <w:tcW w:w="3369" w:type="dxa"/>
-          </w:tcPr>
-          <w:p>
-            <w:pPr>
-              <w:rPr>
-                <w:lang w:val="de-AT"/>
-              </w:rPr>
-            </w:pPr>
-            <w:r>
-              <w:rPr>
-                <w:lang w:val="de-AT"/>
-              </w:rPr>
-              <w:t>Arbeit</w:t>
-            </w:r>
-          </w:p>
-        </w:tc>
-        <w:tc>
-          <w:tcPr>
-            <w:tcW w:w="2772" w:type="dxa"/>
-          </w:tcPr>
-          <w:p>
-            <w:pPr>
-              <w:rPr>
-                <w:lang w:val="de-AT"/>
-              </w:rPr>
-            </w:pPr>
-            <w:r>
-              <w:rPr>
-                <w:lang w:val="de-AT"/>
-              </w:rPr>
-              <w:t>Datum, Uhrzeit</w:t>
-            </w:r>
-          </w:p>
-        </w:tc>
-        <w:tc>
-          <w:tcPr>
-            <w:tcW w:w="3071" w:type="dxa"/>
-          </w:tcPr>
-          <w:p>
-            <w:pPr>
-              <w:rPr>
-                <w:lang w:val="de-AT"/>
-              </w:rPr>
-            </w:pPr>
-            <w:r>
-              <w:rPr>
-                <w:lang w:val="de-AT"/>
-              </w:rPr>
-              <w:t>Benötigte Zeit</w:t>
-            </w:r>
-          </w:p>
-        </w:tc>
-      </w:tr>
-      <w:tr>
-        <w:tc>
-          <w:tcPr>
-            <w:tcW w:w="3369" w:type="dxa"/>
-          </w:tcPr>
-          <w:p>
-            <w:pPr>
-              <w:rPr>
-                <w:lang w:val="de-AT"/>
-              </w:rPr>
-            </w:pPr>
-            <w:r>
-              <w:rPr>
-                <w:lang w:val="de-AT"/>
-              </w:rPr>
-              <w:t>Struktur zum Speichern der Daten</w:t>
-            </w:r>
-          </w:p>
-        </w:tc>
-        <w:tc>
-          <w:tcPr>
-            <w:tcW w:w="2772" w:type="dxa"/>
-          </w:tcPr>
-          <w:p>
-            <w:pPr>
-              <w:rPr>
-                <w:lang w:val="de-AT"/>
-              </w:rPr>
-            </w:pPr>
-            <w:r>
-              <w:rPr>
-                <w:lang w:val="de-AT"/>
-              </w:rPr>
-              <w:t>14.1.2015 9:50-11:30</w:t>
-            </w:r>
-          </w:p>
-        </w:tc>
-        <w:tc>
-          <w:tcPr>
-            <w:tcW w:w="3071" w:type="dxa"/>
-          </w:tcPr>
-          <w:p>
-            <w:pPr>
-              <w:rPr>
-                <w:lang w:val="de-AT"/>
-              </w:rPr>
-            </w:pPr>
-            <w:r>
-              <w:rPr>
-                <w:lang w:val="de-AT"/>
-              </w:rPr>
-              <w:t>100</w:t>
-            </w:r>
-          </w:p>
-        </w:tc>
-      </w:tr>
-      <w:tr>
-        <w:tc>
-          <w:tcPr>
-            <w:tcW w:w="3369" w:type="dxa"/>
-          </w:tcPr>
-          <w:p>
-            <w:pPr>
-              <w:rPr>
-                <w:lang w:val="de-AT"/>
-              </w:rPr>
-            </w:pPr>
-          </w:p>
-        </w:tc>
-        <w:tc>
-          <w:tcPr>
-            <w:tcW w:w="2772" w:type="dxa"/>
-          </w:tcPr>
-          <w:p>
-            <w:pPr>
-              <w:rPr>
-                <w:lang w:val="de-AT"/>
-              </w:rPr>
-            </w:pPr>
-          </w:p>
-        </w:tc>
-        <w:tc>
-          <w:tcPr>
-            <w:tcW w:w="3071" w:type="dxa"/>
-          </w:tcPr>
-          <w:p>
-            <w:pPr>
-              <w:rPr>
-                <w:lang w:val="de-AT"/>
-              </w:rPr>
-            </w:pPr>
-          </w:p>
-        </w:tc>
-      </w:tr>
-    </w:tbl>
-    <w:p>
-      <w:pPr>
-        <w:rPr>
-          <w:lang w:val="de-AT"/>
-        </w:rPr>
-      </w:pPr>
+        <w:br w:type="page"/>
+      </w:r>
     </w:p>
     <w:p>
       <w:pPr>
@@ -2422,7 +2771,104 @@
         <w:lastRenderedPageBreak/>
         <w:t>Designüberlegung</w:t>
       </w:r>
-      <w:bookmarkEnd w:id="4"/>
+      <w:bookmarkEnd w:id="3"/>
+    </w:p>
+    <w:p>
+      <w:pPr>
+        <w:rPr>
+          <w:lang w:val="de-AT"/>
+        </w:rPr>
+      </w:pPr>
+      <w:r>
+        <w:rPr>
+          <w:lang w:val="de-AT"/>
+        </w:rPr>
+        <w:t xml:space="preserve">Erste Überlegung war, das Speichern der Information in die Klasse Tabelle auszulagern sowie die Verbindung zur Datenbank und auslesen der Datenbank in Connection. </w:t>
+      </w:r>
+      <w:proofErr w:type="spellStart"/>
+      <w:r>
+        <w:rPr>
+          <w:lang w:val="de-AT"/>
+        </w:rPr>
+        <w:t>Diagram</w:t>
+      </w:r>
+      <w:proofErr w:type="spellEnd"/>
+      <w:r>
+        <w:rPr>
+          <w:lang w:val="de-AT"/>
+        </w:rPr>
+        <w:t xml:space="preserve"> ist eine Klasse die sowohl ein </w:t>
+      </w:r>
+      <w:proofErr w:type="spellStart"/>
+      <w:r>
+        <w:rPr>
+          <w:lang w:val="de-AT"/>
+        </w:rPr>
+        <w:t>Relationenmodel</w:t>
+      </w:r>
+      <w:proofErr w:type="spellEnd"/>
+      <w:r>
+        <w:rPr>
+          <w:lang w:val="de-AT"/>
+        </w:rPr>
+        <w:t xml:space="preserve"> sowie ein Entity-</w:t>
+      </w:r>
+      <w:proofErr w:type="spellStart"/>
+      <w:r>
+        <w:rPr>
+          <w:lang w:val="de-AT"/>
+        </w:rPr>
+        <w:t>Relationship</w:t>
+      </w:r>
+      <w:proofErr w:type="spellEnd"/>
+      <w:r>
+        <w:rPr>
+          <w:lang w:val="de-AT"/>
+        </w:rPr>
+        <w:t>-</w:t>
+      </w:r>
+      <w:proofErr w:type="spellStart"/>
+      <w:r>
+        <w:rPr>
+          <w:lang w:val="de-AT"/>
+        </w:rPr>
+        <w:t>Diagram</w:t>
+      </w:r>
+      <w:proofErr w:type="spellEnd"/>
+      <w:r>
+        <w:rPr>
+          <w:lang w:val="de-AT"/>
+        </w:rPr>
+        <w:t xml:space="preserve"> erstellen </w:t>
+      </w:r>
+      <w:proofErr w:type="gramStart"/>
+      <w:r>
+        <w:rPr>
+          <w:lang w:val="de-AT"/>
+        </w:rPr>
+        <w:t>kann</w:t>
+      </w:r>
+      <w:proofErr w:type="gramEnd"/>
+      <w:r>
+        <w:rPr>
+          <w:lang w:val="de-AT"/>
+        </w:rPr>
+        <w:t xml:space="preserve">. In Start findet das </w:t>
+      </w:r>
+      <w:proofErr w:type="spellStart"/>
+      <w:r>
+        <w:rPr>
+          <w:lang w:val="de-AT"/>
+        </w:rPr>
+        <w:t>Argumentparsing</w:t>
+      </w:r>
+      <w:proofErr w:type="spellEnd"/>
+      <w:r>
+        <w:rPr>
+          <w:lang w:val="de-AT"/>
+        </w:rPr>
+        <w:t xml:space="preserve"> (Parameterüberprüfung) statt.</w:t>
+      </w:r>
     </w:p>
     <w:p>
       <w:pPr>
@@ -2481,6 +2927,105 @@
     </w:p>
     <w:p>
       <w:pPr>
+        <w:rPr>
+          <w:lang w:val="de-AT"/>
+        </w:rPr>
+      </w:pPr>
+      <w:r>
+        <w:rPr>
+          <w:lang w:val="de-AT"/>
+        </w:rPr>
+        <w:t xml:space="preserve">Probleme bei dem vorläufigen Design: </w:t>
+      </w:r>
+    </w:p>
+    <w:p>
+      <w:pPr>
+        <w:pStyle w:val="Listenabsatz"/>
+        <w:numPr>
+          <w:ilvl w:val="1"/>
+          <w:numId w:val="3"/>
+        </w:numPr>
+        <w:rPr>
+          <w:lang w:val="de-AT"/>
+        </w:rPr>
+      </w:pPr>
+      <w:r>
+        <w:rPr>
+          <w:lang w:val="de-AT"/>
+        </w:rPr>
+        <w:t xml:space="preserve">Änderungen wie </w:t>
+      </w:r>
+      <w:proofErr w:type="spellStart"/>
+      <w:r>
+        <w:rPr>
+          <w:lang w:val="de-AT"/>
+        </w:rPr>
+        <w:t>zB</w:t>
+      </w:r>
+      <w:proofErr w:type="spellEnd"/>
+      <w:r>
+        <w:rPr>
+          <w:lang w:val="de-AT"/>
+        </w:rPr>
+        <w:t xml:space="preserve"> zusätzliche Infos bei einen Attribut in einer Tabelle (Datentyp) ist schwer zu implementieren (Änderungen am Code)</w:t>
+      </w:r>
+    </w:p>
+    <w:p>
+      <w:pPr>
+        <w:pStyle w:val="Listenabsatz"/>
+        <w:numPr>
+          <w:ilvl w:val="1"/>
+          <w:numId w:val="3"/>
+        </w:numPr>
+        <w:rPr>
+          <w:lang w:val="de-AT"/>
+        </w:rPr>
+      </w:pPr>
+      <w:r>
+        <w:rPr>
+          <w:lang w:val="de-AT"/>
+        </w:rPr>
+        <w:t>Verwendung von mehreren Listen in Tabelle (kann zu doppelten Attributen führen)</w:t>
+      </w:r>
+    </w:p>
+    <w:p>
+      <w:pPr>
+        <w:rPr>
+          <w:lang w:val="de-AT"/>
+        </w:rPr>
+      </w:pPr>
+      <w:r>
+        <w:rPr>
+          <w:lang w:val="de-AT"/>
+        </w:rPr>
+        <w:t xml:space="preserve">Um Änderungen willkommen zu heißen, wird das Design-Pattern </w:t>
+      </w:r>
+      <w:proofErr w:type="spellStart"/>
+      <w:r>
+        <w:rPr>
+          <w:lang w:val="de-AT"/>
+        </w:rPr>
+        <w:t>Decorator</w:t>
+      </w:r>
+      <w:proofErr w:type="spellEnd"/>
+      <w:r>
+        <w:rPr>
+          <w:lang w:val="de-AT"/>
+        </w:rPr>
+        <w:t>-Pattern angewendet. Dies hilft zur Abschaffung von mehreren Listen in Tabelle.</w:t>
+      </w:r>
+    </w:p>
+    <w:p>
+      <w:pPr>
+        <w:rPr>
+          <w:lang w:val="de-AT"/>
+        </w:rPr>
+      </w:pPr>
+      <w:bookmarkStart w:id="4" w:name="_GoBack"/>
+      <w:bookmarkEnd w:id="4"/>
+    </w:p>
+    <w:p>
+      <w:pPr>
         <w:pStyle w:val="berschrift1"/>
         <w:rPr>
           <w:lang w:val="de-AT"/>
@@ -2541,14 +3086,25 @@
           <w:szCs w:val="20"/>
         </w:rPr>
       </w:pPr>
-      <w:r>
-        <w:rPr>
-          <w:rFonts w:ascii="Consolas" w:hAnsi="Consolas" w:cs="Consolas"/>
-          <w:color w:val="7030A0"/>
-          <w:sz w:val="20"/>
-          <w:szCs w:val="20"/>
-        </w:rPr>
-        <w:t xml:space="preserve">ds = </w:t>
+      <w:proofErr w:type="gramStart"/>
+      <w:r>
+        <w:rPr>
+          <w:rFonts w:ascii="Consolas" w:hAnsi="Consolas" w:cs="Consolas"/>
+          <w:color w:val="7030A0"/>
+          <w:sz w:val="20"/>
+          <w:szCs w:val="20"/>
+        </w:rPr>
+        <w:t>ds</w:t>
+      </w:r>
+      <w:proofErr w:type="gramEnd"/>
+      <w:r>
+        <w:rPr>
+          <w:rFonts w:ascii="Consolas" w:hAnsi="Consolas" w:cs="Consolas"/>
+          <w:color w:val="7030A0"/>
+          <w:sz w:val="20"/>
+          <w:szCs w:val="20"/>
+        </w:rPr>
+        <w:t xml:space="preserve"> = </w:t>
       </w:r>
       <w:r>
         <w:rPr>
@@ -2568,7 +3124,27 @@
           <w:sz w:val="20"/>
           <w:szCs w:val="20"/>
         </w:rPr>
-        <w:t xml:space="preserve"> MysqlDataSource();</w:t>
+        <w:t xml:space="preserve"> </w:t>
+      </w:r>
+      <w:proofErr w:type="spellStart"/>
+      <w:r>
+        <w:rPr>
+          <w:rFonts w:ascii="Consolas" w:hAnsi="Consolas" w:cs="Consolas"/>
+          <w:color w:val="7030A0"/>
+          <w:sz w:val="20"/>
+          <w:szCs w:val="20"/>
+        </w:rPr>
+        <w:t>MysqlDataSource</w:t>
+      </w:r>
+      <w:proofErr w:type="spellEnd"/>
+      <w:r>
+        <w:rPr>
+          <w:rFonts w:ascii="Consolas" w:hAnsi="Consolas" w:cs="Consolas"/>
+          <w:color w:val="7030A0"/>
+          <w:sz w:val="20"/>
+          <w:szCs w:val="20"/>
+        </w:rPr>
+        <w:t>();</w:t>
       </w:r>
     </w:p>
     <w:p>
@@ -2601,7 +3177,37 @@
           <w:szCs w:val="20"/>
         </w:rPr>
         <w:tab/>
-        <w:t>ds.setServerName(hostname);</w:t>
+      </w:r>
+      <w:proofErr w:type="spellStart"/>
+      <w:proofErr w:type="gramStart"/>
+      <w:r>
+        <w:rPr>
+          <w:rFonts w:ascii="Consolas" w:hAnsi="Consolas" w:cs="Consolas"/>
+          <w:color w:val="7030A0"/>
+          <w:sz w:val="20"/>
+          <w:szCs w:val="20"/>
+        </w:rPr>
+        <w:t>ds.setServerName</w:t>
+      </w:r>
+      <w:proofErr w:type="spellEnd"/>
+      <w:r>
+        <w:rPr>
+          <w:rFonts w:ascii="Consolas" w:hAnsi="Consolas" w:cs="Consolas"/>
+          <w:color w:val="7030A0"/>
+          <w:sz w:val="20"/>
+          <w:szCs w:val="20"/>
+        </w:rPr>
+        <w:t>(</w:t>
+      </w:r>
+      <w:proofErr w:type="gramEnd"/>
+      <w:r>
+        <w:rPr>
+          <w:rFonts w:ascii="Consolas" w:hAnsi="Consolas" w:cs="Consolas"/>
+          <w:color w:val="7030A0"/>
+          <w:sz w:val="20"/>
+          <w:szCs w:val="20"/>
+        </w:rPr>
+        <w:t>hostname);</w:t>
       </w:r>
     </w:p>
     <w:p>
@@ -2636,15 +3242,49 @@
         </w:rPr>
         <w:tab/>
       </w:r>
-      <w:r>
-        <w:rPr>
-          <w:rFonts w:ascii="Consolas" w:hAnsi="Consolas" w:cs="Consolas"/>
-          <w:color w:val="7030A0"/>
-          <w:sz w:val="20"/>
-          <w:szCs w:val="20"/>
-          <w:lang w:val="de-AT"/>
-        </w:rPr>
-        <w:t>ds.setUser(user);</w:t>
+      <w:proofErr w:type="spellStart"/>
+      <w:r>
+        <w:rPr>
+          <w:rFonts w:ascii="Consolas" w:hAnsi="Consolas" w:cs="Consolas"/>
+          <w:color w:val="7030A0"/>
+          <w:sz w:val="20"/>
+          <w:szCs w:val="20"/>
+          <w:lang w:val="de-AT"/>
+        </w:rPr>
+        <w:t>ds.setUser</w:t>
+      </w:r>
+      <w:proofErr w:type="spellEnd"/>
+      <w:r>
+        <w:rPr>
+          <w:rFonts w:ascii="Consolas" w:hAnsi="Consolas" w:cs="Consolas"/>
+          <w:color w:val="7030A0"/>
+          <w:sz w:val="20"/>
+          <w:szCs w:val="20"/>
+          <w:lang w:val="de-AT"/>
+        </w:rPr>
+        <w:t>(</w:t>
+      </w:r>
+      <w:proofErr w:type="spellStart"/>
+      <w:r>
+        <w:rPr>
+          <w:rFonts w:ascii="Consolas" w:hAnsi="Consolas" w:cs="Consolas"/>
+          <w:color w:val="7030A0"/>
+          <w:sz w:val="20"/>
+          <w:szCs w:val="20"/>
+          <w:lang w:val="de-AT"/>
+        </w:rPr>
+        <w:t>user</w:t>
+      </w:r>
+      <w:proofErr w:type="spellEnd"/>
+      <w:r>
+        <w:rPr>
+          <w:rFonts w:ascii="Consolas" w:hAnsi="Consolas" w:cs="Consolas"/>
+          <w:color w:val="7030A0"/>
+          <w:sz w:val="20"/>
+          <w:szCs w:val="20"/>
+          <w:lang w:val="de-AT"/>
+        </w:rPr>
+        <w:t>);</w:t>
       </w:r>
     </w:p>
     <w:p>
@@ -2680,7 +3320,50 @@
           <w:lang w:val="de-AT"/>
         </w:rPr>
         <w:tab/>
-        <w:t>ds.setPassword(password);</w:t>
+      </w:r>
+      <w:proofErr w:type="spellStart"/>
+      <w:r>
+        <w:rPr>
+          <w:rFonts w:ascii="Consolas" w:hAnsi="Consolas" w:cs="Consolas"/>
+          <w:color w:val="7030A0"/>
+          <w:sz w:val="20"/>
+          <w:szCs w:val="20"/>
+          <w:lang w:val="de-AT"/>
+        </w:rPr>
+        <w:t>ds.setPassword</w:t>
+      </w:r>
+      <w:proofErr w:type="spellEnd"/>
+      <w:r>
+        <w:rPr>
+          <w:rFonts w:ascii="Consolas" w:hAnsi="Consolas" w:cs="Consolas"/>
+          <w:color w:val="7030A0"/>
+          <w:sz w:val="20"/>
+          <w:szCs w:val="20"/>
+          <w:lang w:val="de-AT"/>
+        </w:rPr>
+        <w:t>(</w:t>
+      </w:r>
+      <w:proofErr w:type="spellStart"/>
+      <w:r>
+        <w:rPr>
+          <w:rFonts w:ascii="Consolas" w:hAnsi="Consolas" w:cs="Consolas"/>
+          <w:color w:val="7030A0"/>
+          <w:sz w:val="20"/>
+          <w:szCs w:val="20"/>
+          <w:lang w:val="de-AT"/>
+        </w:rPr>
+        <w:t>password</w:t>
+      </w:r>
+      <w:proofErr w:type="spellEnd"/>
+      <w:r>
+        <w:rPr>
+          <w:rFonts w:ascii="Consolas" w:hAnsi="Consolas" w:cs="Consolas"/>
+          <w:color w:val="7030A0"/>
+          <w:sz w:val="20"/>
+          <w:szCs w:val="20"/>
+          <w:lang w:val="de-AT"/>
+        </w:rPr>
+        <w:t>);</w:t>
       </w:r>
     </w:p>
     <w:p>
@@ -2710,6 +3393,7 @@
         </w:rPr>
         <w:tab/>
       </w:r>
+      <w:proofErr w:type="spellStart"/>
       <w:r>
         <w:rPr>
           <w:rFonts w:ascii="Consolas" w:hAnsi="Consolas" w:cs="Consolas"/>
@@ -2730,7 +3414,40 @@
           <w:szCs w:val="20"/>
           <w:lang w:val="de-AT"/>
         </w:rPr>
-        <w:t>.con = ds.getConnection();</w:t>
+        <w:t>.con</w:t>
+      </w:r>
+      <w:proofErr w:type="spellEnd"/>
+      <w:r>
+        <w:rPr>
+          <w:rFonts w:ascii="Consolas" w:hAnsi="Consolas" w:cs="Consolas"/>
+          <w:color w:val="7030A0"/>
+          <w:sz w:val="20"/>
+          <w:szCs w:val="20"/>
+          <w:lang w:val="de-AT"/>
+        </w:rPr>
+        <w:t xml:space="preserve"> = </w:t>
+      </w:r>
+      <w:proofErr w:type="spellStart"/>
+      <w:r>
+        <w:rPr>
+          <w:rFonts w:ascii="Consolas" w:hAnsi="Consolas" w:cs="Consolas"/>
+          <w:color w:val="7030A0"/>
+          <w:sz w:val="20"/>
+          <w:szCs w:val="20"/>
+          <w:lang w:val="de-AT"/>
+        </w:rPr>
+        <w:t>ds.getConnection</w:t>
+      </w:r>
+      <w:proofErr w:type="spellEnd"/>
+      <w:r>
+        <w:rPr>
+          <w:rFonts w:ascii="Consolas" w:hAnsi="Consolas" w:cs="Consolas"/>
+          <w:color w:val="7030A0"/>
+          <w:sz w:val="20"/>
+          <w:szCs w:val="20"/>
+          <w:lang w:val="de-AT"/>
+        </w:rPr>
+        <w:t>();</w:t>
       </w:r>
       <w:r>
         <w:rPr>
@@ -2750,7 +3467,50 @@
         <w:rPr>
           <w:lang w:val="de-AT"/>
         </w:rPr>
-        <w:t>Auslesen der Daten: Tabelle und deren Information (Attribute, PrimaryKeys, ForeignKeys und Tabellen von denen die Foreignkeys sind)</w:t>
+        <w:lastRenderedPageBreak/>
+        <w:t xml:space="preserve">Auslesen der Daten: Tabelle und deren Information (Attribute, </w:t>
+      </w:r>
+      <w:proofErr w:type="spellStart"/>
+      <w:r>
+        <w:rPr>
+          <w:lang w:val="de-AT"/>
+        </w:rPr>
+        <w:t>PrimaryKeys</w:t>
+      </w:r>
+      <w:proofErr w:type="spellEnd"/>
+      <w:r>
+        <w:rPr>
+          <w:lang w:val="de-AT"/>
+        </w:rPr>
+        <w:t xml:space="preserve">, </w:t>
+      </w:r>
+      <w:proofErr w:type="spellStart"/>
+      <w:r>
+        <w:rPr>
+          <w:lang w:val="de-AT"/>
+        </w:rPr>
+        <w:t>ForeignKeys</w:t>
+      </w:r>
+      <w:proofErr w:type="spellEnd"/>
+      <w:r>
+        <w:rPr>
+          <w:lang w:val="de-AT"/>
+        </w:rPr>
+        <w:t xml:space="preserve"> und Tabellen von denen die </w:t>
+      </w:r>
+      <w:proofErr w:type="spellStart"/>
+      <w:r>
+        <w:rPr>
+          <w:lang w:val="de-AT"/>
+        </w:rPr>
+        <w:t>Foreignkeys</w:t>
+      </w:r>
+      <w:proofErr w:type="spellEnd"/>
+      <w:r>
+        <w:rPr>
+          <w:lang w:val="de-AT"/>
+        </w:rPr>
+        <w:t xml:space="preserve"> sind)</w:t>
       </w:r>
     </w:p>
     <w:p>
@@ -2766,14 +3526,47 @@
           <w:szCs w:val="20"/>
         </w:rPr>
       </w:pPr>
-      <w:r>
-        <w:rPr>
-          <w:rFonts w:ascii="Consolas" w:hAnsi="Consolas" w:cs="Consolas"/>
-          <w:color w:val="7030A0"/>
-          <w:sz w:val="20"/>
-          <w:szCs w:val="20"/>
-        </w:rPr>
-        <w:t>st = con.createStatement();</w:t>
+      <w:proofErr w:type="spellStart"/>
+      <w:proofErr w:type="gramStart"/>
+      <w:r>
+        <w:rPr>
+          <w:rFonts w:ascii="Consolas" w:hAnsi="Consolas" w:cs="Consolas"/>
+          <w:color w:val="7030A0"/>
+          <w:sz w:val="20"/>
+          <w:szCs w:val="20"/>
+        </w:rPr>
+        <w:t>st</w:t>
+      </w:r>
+      <w:proofErr w:type="spellEnd"/>
+      <w:proofErr w:type="gramEnd"/>
+      <w:r>
+        <w:rPr>
+          <w:rFonts w:ascii="Consolas" w:hAnsi="Consolas" w:cs="Consolas"/>
+          <w:color w:val="7030A0"/>
+          <w:sz w:val="20"/>
+          <w:szCs w:val="20"/>
+        </w:rPr>
+        <w:t xml:space="preserve"> = </w:t>
+      </w:r>
+      <w:proofErr w:type="spellStart"/>
+      <w:r>
+        <w:rPr>
+          <w:rFonts w:ascii="Consolas" w:hAnsi="Consolas" w:cs="Consolas"/>
+          <w:color w:val="7030A0"/>
+          <w:sz w:val="20"/>
+          <w:szCs w:val="20"/>
+        </w:rPr>
+        <w:t>con.createStatement</w:t>
+      </w:r>
+      <w:proofErr w:type="spellEnd"/>
+      <w:r>
+        <w:rPr>
+          <w:rFonts w:ascii="Consolas" w:hAnsi="Consolas" w:cs="Consolas"/>
+          <w:color w:val="7030A0"/>
+          <w:sz w:val="20"/>
+          <w:szCs w:val="20"/>
+        </w:rPr>
+        <w:t>();</w:t>
       </w:r>
     </w:p>
     <w:p>
@@ -2789,14 +3582,25 @@
           <w:szCs w:val="20"/>
         </w:rPr>
       </w:pPr>
-      <w:r>
-        <w:rPr>
-          <w:rFonts w:ascii="Consolas" w:hAnsi="Consolas" w:cs="Consolas"/>
-          <w:color w:val="7030A0"/>
-          <w:sz w:val="20"/>
-          <w:szCs w:val="20"/>
-        </w:rPr>
-        <w:t xml:space="preserve">ResultSet </w:t>
+      <w:proofErr w:type="spellStart"/>
+      <w:r>
+        <w:rPr>
+          <w:rFonts w:ascii="Consolas" w:hAnsi="Consolas" w:cs="Consolas"/>
+          <w:color w:val="7030A0"/>
+          <w:sz w:val="20"/>
+          <w:szCs w:val="20"/>
+        </w:rPr>
+        <w:t>ResultSet</w:t>
+      </w:r>
+      <w:proofErr w:type="spellEnd"/>
+      <w:r>
+        <w:rPr>
+          <w:rFonts w:ascii="Consolas" w:hAnsi="Consolas" w:cs="Consolas"/>
+          <w:color w:val="7030A0"/>
+          <w:sz w:val="20"/>
+          <w:szCs w:val="20"/>
+        </w:rPr>
+        <w:t xml:space="preserve"> </w:t>
       </w:r>
       <w:r>
         <w:rPr>
@@ -2815,7 +3619,38 @@
           <w:sz w:val="20"/>
           <w:szCs w:val="20"/>
         </w:rPr>
-        <w:t xml:space="preserve"> = st.executeQuery("use "+database+";");</w:t>
+        <w:t xml:space="preserve"> = </w:t>
+      </w:r>
+      <w:proofErr w:type="spellStart"/>
+      <w:proofErr w:type="gramStart"/>
+      <w:r>
+        <w:rPr>
+          <w:rFonts w:ascii="Consolas" w:hAnsi="Consolas" w:cs="Consolas"/>
+          <w:color w:val="7030A0"/>
+          <w:sz w:val="20"/>
+          <w:szCs w:val="20"/>
+        </w:rPr>
+        <w:t>st.executeQuery</w:t>
+      </w:r>
+      <w:proofErr w:type="spellEnd"/>
+      <w:r>
+        <w:rPr>
+          <w:rFonts w:ascii="Consolas" w:hAnsi="Consolas" w:cs="Consolas"/>
+          <w:color w:val="7030A0"/>
+          <w:sz w:val="20"/>
+          <w:szCs w:val="20"/>
+        </w:rPr>
+        <w:t>(</w:t>
+      </w:r>
+      <w:proofErr w:type="gramEnd"/>
+      <w:r>
+        <w:rPr>
+          <w:rFonts w:ascii="Consolas" w:hAnsi="Consolas" w:cs="Consolas"/>
+          <w:color w:val="7030A0"/>
+          <w:sz w:val="20"/>
+          <w:szCs w:val="20"/>
+        </w:rPr>
+        <w:t>"use "+database+";");</w:t>
       </w:r>
     </w:p>
     <w:p>
@@ -2831,14 +3666,76 @@
           <w:szCs w:val="20"/>
         </w:rPr>
       </w:pPr>
-      <w:r>
-        <w:rPr>
-          <w:rFonts w:ascii="Consolas" w:hAnsi="Consolas" w:cs="Consolas"/>
-          <w:color w:val="7030A0"/>
-          <w:sz w:val="20"/>
-          <w:szCs w:val="20"/>
-        </w:rPr>
-        <w:t>ResultSet rs = st.executeQuery("show tables;");</w:t>
+      <w:proofErr w:type="spellStart"/>
+      <w:r>
+        <w:rPr>
+          <w:rFonts w:ascii="Consolas" w:hAnsi="Consolas" w:cs="Consolas"/>
+          <w:color w:val="7030A0"/>
+          <w:sz w:val="20"/>
+          <w:szCs w:val="20"/>
+        </w:rPr>
+        <w:t>ResultSet</w:t>
+      </w:r>
+      <w:proofErr w:type="spellEnd"/>
+      <w:r>
+        <w:rPr>
+          <w:rFonts w:ascii="Consolas" w:hAnsi="Consolas" w:cs="Consolas"/>
+          <w:color w:val="7030A0"/>
+          <w:sz w:val="20"/>
+          <w:szCs w:val="20"/>
+        </w:rPr>
+        <w:t xml:space="preserve"> </w:t>
+      </w:r>
+      <w:proofErr w:type="spellStart"/>
+      <w:r>
+        <w:rPr>
+          <w:rFonts w:ascii="Consolas" w:hAnsi="Consolas" w:cs="Consolas"/>
+          <w:color w:val="7030A0"/>
+          <w:sz w:val="20"/>
+          <w:szCs w:val="20"/>
+        </w:rPr>
+        <w:t>rs</w:t>
+      </w:r>
+      <w:proofErr w:type="spellEnd"/>
+      <w:r>
+        <w:rPr>
+          <w:rFonts w:ascii="Consolas" w:hAnsi="Consolas" w:cs="Consolas"/>
+          <w:color w:val="7030A0"/>
+          <w:sz w:val="20"/>
+          <w:szCs w:val="20"/>
+        </w:rPr>
+        <w:t xml:space="preserve"> = </w:t>
+      </w:r>
+      <w:proofErr w:type="spellStart"/>
+      <w:proofErr w:type="gramStart"/>
+      <w:r>
+        <w:rPr>
+          <w:rFonts w:ascii="Consolas" w:hAnsi="Consolas" w:cs="Consolas"/>
+          <w:color w:val="7030A0"/>
+          <w:sz w:val="20"/>
+          <w:szCs w:val="20"/>
+        </w:rPr>
+        <w:t>st.executeQuery</w:t>
+      </w:r>
+      <w:proofErr w:type="spellEnd"/>
+      <w:r>
+        <w:rPr>
+          <w:rFonts w:ascii="Consolas" w:hAnsi="Consolas" w:cs="Consolas"/>
+          <w:color w:val="7030A0"/>
+          <w:sz w:val="20"/>
+          <w:szCs w:val="20"/>
+        </w:rPr>
+        <w:t>(</w:t>
+      </w:r>
+      <w:proofErr w:type="gramEnd"/>
+      <w:r>
+        <w:rPr>
+          <w:rFonts w:ascii="Consolas" w:hAnsi="Consolas" w:cs="Consolas"/>
+          <w:color w:val="7030A0"/>
+          <w:sz w:val="20"/>
+          <w:szCs w:val="20"/>
+        </w:rPr>
+        <w:t>"show tables;");</w:t>
       </w:r>
     </w:p>
     <w:p>
@@ -2854,6 +3751,7 @@
           <w:szCs w:val="20"/>
         </w:rPr>
       </w:pPr>
+      <w:proofErr w:type="gramStart"/>
       <w:r>
         <w:rPr>
           <w:rFonts w:ascii="Consolas" w:hAnsi="Consolas" w:cs="Consolas"/>
@@ -2872,7 +3770,28 @@
           <w:sz w:val="20"/>
           <w:szCs w:val="20"/>
         </w:rPr>
-        <w:t>(rs.next()){</w:t>
+        <w:t>(</w:t>
+      </w:r>
+      <w:proofErr w:type="spellStart"/>
+      <w:proofErr w:type="gramEnd"/>
+      <w:r>
+        <w:rPr>
+          <w:rFonts w:ascii="Consolas" w:hAnsi="Consolas" w:cs="Consolas"/>
+          <w:color w:val="7030A0"/>
+          <w:sz w:val="20"/>
+          <w:szCs w:val="20"/>
+        </w:rPr>
+        <w:t>rs.next</w:t>
+      </w:r>
+      <w:proofErr w:type="spellEnd"/>
+      <w:r>
+        <w:rPr>
+          <w:rFonts w:ascii="Consolas" w:hAnsi="Consolas" w:cs="Consolas"/>
+          <w:color w:val="7030A0"/>
+          <w:sz w:val="20"/>
+          <w:szCs w:val="20"/>
+        </w:rPr>
+        <w:t>()){</w:t>
       </w:r>
     </w:p>
     <w:p>
@@ -2896,8 +3815,29 @@
           <w:szCs w:val="20"/>
         </w:rPr>
         <w:tab/>
-        <w:t>tables.add(</w:t>
-      </w:r>
+      </w:r>
+      <w:proofErr w:type="spellStart"/>
+      <w:proofErr w:type="gramStart"/>
+      <w:r>
+        <w:rPr>
+          <w:rFonts w:ascii="Consolas" w:hAnsi="Consolas" w:cs="Consolas"/>
+          <w:color w:val="7030A0"/>
+          <w:sz w:val="20"/>
+          <w:szCs w:val="20"/>
+        </w:rPr>
+        <w:t>tables.add</w:t>
+      </w:r>
+      <w:proofErr w:type="spellEnd"/>
+      <w:r>
+        <w:rPr>
+          <w:rFonts w:ascii="Consolas" w:hAnsi="Consolas" w:cs="Consolas"/>
+          <w:color w:val="7030A0"/>
+          <w:sz w:val="20"/>
+          <w:szCs w:val="20"/>
+        </w:rPr>
+        <w:t>(</w:t>
+      </w:r>
+      <w:proofErr w:type="gramEnd"/>
       <w:r>
         <w:rPr>
           <w:rFonts w:ascii="Consolas" w:hAnsi="Consolas" w:cs="Consolas"/>
@@ -2916,7 +3856,47 @@
           <w:sz w:val="20"/>
           <w:szCs w:val="20"/>
         </w:rPr>
-        <w:t xml:space="preserve"> Tabelle(rs.getString(1)));</w:t>
+        <w:t xml:space="preserve"> </w:t>
+      </w:r>
+      <w:proofErr w:type="spellStart"/>
+      <w:r>
+        <w:rPr>
+          <w:rFonts w:ascii="Consolas" w:hAnsi="Consolas" w:cs="Consolas"/>
+          <w:color w:val="7030A0"/>
+          <w:sz w:val="20"/>
+          <w:szCs w:val="20"/>
+        </w:rPr>
+        <w:t>Tabelle</w:t>
+      </w:r>
+      <w:proofErr w:type="spellEnd"/>
+      <w:r>
+        <w:rPr>
+          <w:rFonts w:ascii="Consolas" w:hAnsi="Consolas" w:cs="Consolas"/>
+          <w:color w:val="7030A0"/>
+          <w:sz w:val="20"/>
+          <w:szCs w:val="20"/>
+        </w:rPr>
+        <w:t>(</w:t>
+      </w:r>
+      <w:proofErr w:type="spellStart"/>
+      <w:r>
+        <w:rPr>
+          <w:rFonts w:ascii="Consolas" w:hAnsi="Consolas" w:cs="Consolas"/>
+          <w:color w:val="7030A0"/>
+          <w:sz w:val="20"/>
+          <w:szCs w:val="20"/>
+        </w:rPr>
+        <w:t>rs.getString</w:t>
+      </w:r>
+      <w:proofErr w:type="spellEnd"/>
+      <w:r>
+        <w:rPr>
+          <w:rFonts w:ascii="Consolas" w:hAnsi="Consolas" w:cs="Consolas"/>
+          <w:color w:val="7030A0"/>
+          <w:sz w:val="20"/>
+          <w:szCs w:val="20"/>
+        </w:rPr>
+        <w:t>(1)));</w:t>
       </w:r>
     </w:p>
     <w:p>
@@ -2958,8 +3938,42 @@
           <w:szCs w:val="20"/>
           <w:lang w:val="de-AT"/>
         </w:rPr>
-        <w:t>Auslesen der Attribute und PrimaryKeys mit Desc</w:t>
-      </w:r>
+        <w:t xml:space="preserve">Auslesen der Attribute und </w:t>
+      </w:r>
+      <w:proofErr w:type="spellStart"/>
+      <w:r>
+        <w:rPr>
+          <w:rFonts w:ascii="Consolas" w:hAnsi="Consolas" w:cs="Consolas"/>
+          <w:color w:val="000000"/>
+          <w:sz w:val="20"/>
+          <w:szCs w:val="20"/>
+          <w:lang w:val="de-AT"/>
+        </w:rPr>
+        <w:t>PrimaryKeys</w:t>
+      </w:r>
+      <w:proofErr w:type="spellEnd"/>
+      <w:r>
+        <w:rPr>
+          <w:rFonts w:ascii="Consolas" w:hAnsi="Consolas" w:cs="Consolas"/>
+          <w:color w:val="000000"/>
+          <w:sz w:val="20"/>
+          <w:szCs w:val="20"/>
+          <w:lang w:val="de-AT"/>
+        </w:rPr>
+        <w:t xml:space="preserve"> mit </w:t>
+      </w:r>
+      <w:proofErr w:type="spellStart"/>
+      <w:r>
+        <w:rPr>
+          <w:rFonts w:ascii="Consolas" w:hAnsi="Consolas" w:cs="Consolas"/>
+          <w:color w:val="000000"/>
+          <w:sz w:val="20"/>
+          <w:szCs w:val="20"/>
+          <w:lang w:val="de-AT"/>
+        </w:rPr>
+        <w:t>Desc</w:t>
+      </w:r>
+      <w:proofErr w:type="spellEnd"/>
       <w:r>
         <w:rPr>
           <w:rFonts w:ascii="Consolas" w:hAnsi="Consolas" w:cs="Consolas"/>
@@ -2984,14 +3998,116 @@
           <w:szCs w:val="20"/>
         </w:rPr>
       </w:pPr>
-      <w:r>
-        <w:rPr>
-          <w:rFonts w:ascii="Consolas" w:hAnsi="Consolas" w:cs="Consolas"/>
-          <w:color w:val="7030A0"/>
-          <w:sz w:val="20"/>
-          <w:szCs w:val="20"/>
-        </w:rPr>
-        <w:t>ResultSet rs = st.executeQuery("desc "+t.getName()+";");</w:t>
+      <w:proofErr w:type="spellStart"/>
+      <w:r>
+        <w:rPr>
+          <w:rFonts w:ascii="Consolas" w:hAnsi="Consolas" w:cs="Consolas"/>
+          <w:color w:val="7030A0"/>
+          <w:sz w:val="20"/>
+          <w:szCs w:val="20"/>
+        </w:rPr>
+        <w:t>ResultSet</w:t>
+      </w:r>
+      <w:proofErr w:type="spellEnd"/>
+      <w:r>
+        <w:rPr>
+          <w:rFonts w:ascii="Consolas" w:hAnsi="Consolas" w:cs="Consolas"/>
+          <w:color w:val="7030A0"/>
+          <w:sz w:val="20"/>
+          <w:szCs w:val="20"/>
+        </w:rPr>
+        <w:t xml:space="preserve"> </w:t>
+      </w:r>
+      <w:proofErr w:type="spellStart"/>
+      <w:r>
+        <w:rPr>
+          <w:rFonts w:ascii="Consolas" w:hAnsi="Consolas" w:cs="Consolas"/>
+          <w:color w:val="7030A0"/>
+          <w:sz w:val="20"/>
+          <w:szCs w:val="20"/>
+        </w:rPr>
+        <w:t>rs</w:t>
+      </w:r>
+      <w:proofErr w:type="spellEnd"/>
+      <w:r>
+        <w:rPr>
+          <w:rFonts w:ascii="Consolas" w:hAnsi="Consolas" w:cs="Consolas"/>
+          <w:color w:val="7030A0"/>
+          <w:sz w:val="20"/>
+          <w:szCs w:val="20"/>
+        </w:rPr>
+        <w:t xml:space="preserve"> = </w:t>
+      </w:r>
+      <w:proofErr w:type="spellStart"/>
+      <w:proofErr w:type="gramStart"/>
+      <w:r>
+        <w:rPr>
+          <w:rFonts w:ascii="Consolas" w:hAnsi="Consolas" w:cs="Consolas"/>
+          <w:color w:val="7030A0"/>
+          <w:sz w:val="20"/>
+          <w:szCs w:val="20"/>
+        </w:rPr>
+        <w:t>st.executeQuery</w:t>
+      </w:r>
+      <w:proofErr w:type="spellEnd"/>
+      <w:r>
+        <w:rPr>
+          <w:rFonts w:ascii="Consolas" w:hAnsi="Consolas" w:cs="Consolas"/>
+          <w:color w:val="7030A0"/>
+          <w:sz w:val="20"/>
+          <w:szCs w:val="20"/>
+        </w:rPr>
+        <w:t>(</w:t>
+      </w:r>
+      <w:proofErr w:type="gramEnd"/>
+      <w:r>
+        <w:rPr>
+          <w:rFonts w:ascii="Consolas" w:hAnsi="Consolas" w:cs="Consolas"/>
+          <w:color w:val="7030A0"/>
+          <w:sz w:val="20"/>
+          <w:szCs w:val="20"/>
+        </w:rPr>
+        <w:t>"</w:t>
+      </w:r>
+      <w:proofErr w:type="spellStart"/>
+      <w:r>
+        <w:rPr>
+          <w:rFonts w:ascii="Consolas" w:hAnsi="Consolas" w:cs="Consolas"/>
+          <w:color w:val="7030A0"/>
+          <w:sz w:val="20"/>
+          <w:szCs w:val="20"/>
+        </w:rPr>
+        <w:t>desc</w:t>
+      </w:r>
+      <w:proofErr w:type="spellEnd"/>
+      <w:r>
+        <w:rPr>
+          <w:rFonts w:ascii="Consolas" w:hAnsi="Consolas" w:cs="Consolas"/>
+          <w:color w:val="7030A0"/>
+          <w:sz w:val="20"/>
+          <w:szCs w:val="20"/>
+        </w:rPr>
+        <w:t xml:space="preserve"> "+</w:t>
+      </w:r>
+      <w:proofErr w:type="spellStart"/>
+      <w:r>
+        <w:rPr>
+          <w:rFonts w:ascii="Consolas" w:hAnsi="Consolas" w:cs="Consolas"/>
+          <w:color w:val="7030A0"/>
+          <w:sz w:val="20"/>
+          <w:szCs w:val="20"/>
+        </w:rPr>
+        <w:t>t.getName</w:t>
+      </w:r>
+      <w:proofErr w:type="spellEnd"/>
+      <w:r>
+        <w:rPr>
+          <w:rFonts w:ascii="Consolas" w:hAnsi="Consolas" w:cs="Consolas"/>
+          <w:color w:val="7030A0"/>
+          <w:sz w:val="20"/>
+          <w:szCs w:val="20"/>
+        </w:rPr>
+        <w:t>()+";");</w:t>
       </w:r>
     </w:p>
     <w:p>
@@ -3007,6 +4123,7 @@
           <w:szCs w:val="20"/>
         </w:rPr>
       </w:pPr>
+      <w:proofErr w:type="gramStart"/>
       <w:r>
         <w:rPr>
           <w:rFonts w:ascii="Consolas" w:hAnsi="Consolas" w:cs="Consolas"/>
@@ -3025,7 +4142,28 @@
           <w:sz w:val="20"/>
           <w:szCs w:val="20"/>
         </w:rPr>
-        <w:t>(rs.next()){</w:t>
+        <w:t>(</w:t>
+      </w:r>
+      <w:proofErr w:type="spellStart"/>
+      <w:proofErr w:type="gramEnd"/>
+      <w:r>
+        <w:rPr>
+          <w:rFonts w:ascii="Consolas" w:hAnsi="Consolas" w:cs="Consolas"/>
+          <w:color w:val="7030A0"/>
+          <w:sz w:val="20"/>
+          <w:szCs w:val="20"/>
+        </w:rPr>
+        <w:t>rs.next</w:t>
+      </w:r>
+      <w:proofErr w:type="spellEnd"/>
+      <w:r>
+        <w:rPr>
+          <w:rFonts w:ascii="Consolas" w:hAnsi="Consolas" w:cs="Consolas"/>
+          <w:color w:val="7030A0"/>
+          <w:sz w:val="20"/>
+          <w:szCs w:val="20"/>
+        </w:rPr>
+        <w:t>()){</w:t>
       </w:r>
     </w:p>
     <w:p>
@@ -3049,7 +4187,48 @@
           <w:szCs w:val="20"/>
         </w:rPr>
         <w:tab/>
-        <w:t>t.addAttribut(rs.getString(1));</w:t>
+      </w:r>
+      <w:proofErr w:type="spellStart"/>
+      <w:proofErr w:type="gramStart"/>
+      <w:r>
+        <w:rPr>
+          <w:rFonts w:ascii="Consolas" w:hAnsi="Consolas" w:cs="Consolas"/>
+          <w:color w:val="7030A0"/>
+          <w:sz w:val="20"/>
+          <w:szCs w:val="20"/>
+        </w:rPr>
+        <w:t>t.addAttribut</w:t>
+      </w:r>
+      <w:proofErr w:type="spellEnd"/>
+      <w:r>
+        <w:rPr>
+          <w:rFonts w:ascii="Consolas" w:hAnsi="Consolas" w:cs="Consolas"/>
+          <w:color w:val="7030A0"/>
+          <w:sz w:val="20"/>
+          <w:szCs w:val="20"/>
+        </w:rPr>
+        <w:t>(</w:t>
+      </w:r>
+      <w:proofErr w:type="spellStart"/>
+      <w:proofErr w:type="gramEnd"/>
+      <w:r>
+        <w:rPr>
+          <w:rFonts w:ascii="Consolas" w:hAnsi="Consolas" w:cs="Consolas"/>
+          <w:color w:val="7030A0"/>
+          <w:sz w:val="20"/>
+          <w:szCs w:val="20"/>
+        </w:rPr>
+        <w:t>rs.getString</w:t>
+      </w:r>
+      <w:proofErr w:type="spellEnd"/>
+      <w:r>
+        <w:rPr>
+          <w:rFonts w:ascii="Consolas" w:hAnsi="Consolas" w:cs="Consolas"/>
+          <w:color w:val="7030A0"/>
+          <w:sz w:val="20"/>
+          <w:szCs w:val="20"/>
+        </w:rPr>
+        <w:t>(1));</w:t>
       </w:r>
     </w:p>
     <w:p>
@@ -3074,6 +4253,7 @@
         </w:rPr>
         <w:tab/>
       </w:r>
+      <w:proofErr w:type="gramStart"/>
       <w:r>
         <w:rPr>
           <w:rFonts w:ascii="Consolas" w:hAnsi="Consolas" w:cs="Consolas"/>
@@ -3092,7 +4272,28 @@
           <w:sz w:val="20"/>
           <w:szCs w:val="20"/>
         </w:rPr>
-        <w:t>(rs.getString(4).equals("PRI"))</w:t>
+        <w:t>(</w:t>
+      </w:r>
+      <w:proofErr w:type="spellStart"/>
+      <w:proofErr w:type="gramEnd"/>
+      <w:r>
+        <w:rPr>
+          <w:rFonts w:ascii="Consolas" w:hAnsi="Consolas" w:cs="Consolas"/>
+          <w:color w:val="7030A0"/>
+          <w:sz w:val="20"/>
+          <w:szCs w:val="20"/>
+        </w:rPr>
+        <w:t>rs.getString</w:t>
+      </w:r>
+      <w:proofErr w:type="spellEnd"/>
+      <w:r>
+        <w:rPr>
+          <w:rFonts w:ascii="Consolas" w:hAnsi="Consolas" w:cs="Consolas"/>
+          <w:color w:val="7030A0"/>
+          <w:sz w:val="20"/>
+          <w:szCs w:val="20"/>
+        </w:rPr>
+        <w:t>(4).equals("PRI"))</w:t>
       </w:r>
     </w:p>
     <w:p>
@@ -3125,7 +4326,48 @@
           <w:szCs w:val="20"/>
         </w:rPr>
         <w:tab/>
-        <w:t>t.addPrimarykey(rs.getString(1));</w:t>
+      </w:r>
+      <w:proofErr w:type="spellStart"/>
+      <w:proofErr w:type="gramStart"/>
+      <w:r>
+        <w:rPr>
+          <w:rFonts w:ascii="Consolas" w:hAnsi="Consolas" w:cs="Consolas"/>
+          <w:color w:val="7030A0"/>
+          <w:sz w:val="20"/>
+          <w:szCs w:val="20"/>
+        </w:rPr>
+        <w:t>t.addPrimarykey</w:t>
+      </w:r>
+      <w:proofErr w:type="spellEnd"/>
+      <w:r>
+        <w:rPr>
+          <w:rFonts w:ascii="Consolas" w:hAnsi="Consolas" w:cs="Consolas"/>
+          <w:color w:val="7030A0"/>
+          <w:sz w:val="20"/>
+          <w:szCs w:val="20"/>
+        </w:rPr>
+        <w:t>(</w:t>
+      </w:r>
+      <w:proofErr w:type="spellStart"/>
+      <w:proofErr w:type="gramEnd"/>
+      <w:r>
+        <w:rPr>
+          <w:rFonts w:ascii="Consolas" w:hAnsi="Consolas" w:cs="Consolas"/>
+          <w:color w:val="7030A0"/>
+          <w:sz w:val="20"/>
+          <w:szCs w:val="20"/>
+        </w:rPr>
+        <w:t>rs.getString</w:t>
+      </w:r>
+      <w:proofErr w:type="spellEnd"/>
+      <w:r>
+        <w:rPr>
+          <w:rFonts w:ascii="Consolas" w:hAnsi="Consolas" w:cs="Consolas"/>
+          <w:color w:val="7030A0"/>
+          <w:sz w:val="20"/>
+          <w:szCs w:val="20"/>
+        </w:rPr>
+        <w:t>(1));</w:t>
       </w:r>
       <w:r>
         <w:rPr>
@@ -3175,6 +4417,7 @@
           <w:szCs w:val="20"/>
         </w:rPr>
       </w:pPr>
+      <w:proofErr w:type="spellStart"/>
       <w:r>
         <w:rPr>
           <w:rFonts w:ascii="Consolas" w:hAnsi="Consolas" w:cs="Consolas"/>
@@ -3182,8 +4425,77 @@
           <w:sz w:val="20"/>
           <w:szCs w:val="20"/>
         </w:rPr>
-        <w:lastRenderedPageBreak/>
-        <w:t>Auslesen der ForeignKeys mit DatabaseMetaData:</w:t>
+        <w:t>Auslesen</w:t>
+      </w:r>
+      <w:proofErr w:type="spellEnd"/>
+      <w:r>
+        <w:rPr>
+          <w:rFonts w:ascii="Consolas" w:hAnsi="Consolas" w:cs="Consolas"/>
+          <w:color w:val="000000"/>
+          <w:sz w:val="20"/>
+          <w:szCs w:val="20"/>
+        </w:rPr>
+        <w:t xml:space="preserve"> der </w:t>
+      </w:r>
+      <w:proofErr w:type="spellStart"/>
+      <w:r>
+        <w:rPr>
+          <w:rFonts w:ascii="Consolas" w:hAnsi="Consolas" w:cs="Consolas"/>
+          <w:color w:val="000000"/>
+          <w:sz w:val="20"/>
+          <w:szCs w:val="20"/>
+        </w:rPr>
+        <w:t>ForeignKeys</w:t>
+      </w:r>
+      <w:proofErr w:type="spellEnd"/>
+      <w:r>
+        <w:rPr>
+          <w:rFonts w:ascii="Consolas" w:hAnsi="Consolas" w:cs="Consolas"/>
+          <w:color w:val="000000"/>
+          <w:sz w:val="20"/>
+          <w:szCs w:val="20"/>
+        </w:rPr>
+        <w:t xml:space="preserve"> </w:t>
+      </w:r>
+      <w:proofErr w:type="spellStart"/>
+      <w:r>
+        <w:rPr>
+          <w:rFonts w:ascii="Consolas" w:hAnsi="Consolas" w:cs="Consolas"/>
+          <w:color w:val="000000"/>
+          <w:sz w:val="20"/>
+          <w:szCs w:val="20"/>
+        </w:rPr>
+        <w:t>mit</w:t>
+      </w:r>
+      <w:proofErr w:type="spellEnd"/>
+      <w:r>
+        <w:rPr>
+          <w:rFonts w:ascii="Consolas" w:hAnsi="Consolas" w:cs="Consolas"/>
+          <w:color w:val="000000"/>
+          <w:sz w:val="20"/>
+          <w:szCs w:val="20"/>
+        </w:rPr>
+        <w:t xml:space="preserve"> </w:t>
+      </w:r>
+      <w:proofErr w:type="spellStart"/>
+      <w:r>
+        <w:rPr>
+          <w:rFonts w:ascii="Consolas" w:hAnsi="Consolas" w:cs="Consolas"/>
+          <w:color w:val="000000"/>
+          <w:sz w:val="20"/>
+          <w:szCs w:val="20"/>
+        </w:rPr>
+        <w:t>DatabaseMetaData</w:t>
+      </w:r>
+      <w:proofErr w:type="spellEnd"/>
+      <w:r>
+        <w:rPr>
+          <w:rFonts w:ascii="Consolas" w:hAnsi="Consolas" w:cs="Consolas"/>
+          <w:color w:val="000000"/>
+          <w:sz w:val="20"/>
+          <w:szCs w:val="20"/>
+        </w:rPr>
+        <w:t>:</w:t>
       </w:r>
     </w:p>
     <w:p>
@@ -3199,33 +4511,137 @@
           <w:szCs w:val="20"/>
         </w:rPr>
       </w:pPr>
-      <w:r>
-        <w:rPr>
-          <w:rFonts w:ascii="Consolas" w:hAnsi="Consolas" w:cs="Consolas"/>
-          <w:color w:val="7030A0"/>
-          <w:sz w:val="20"/>
-          <w:szCs w:val="20"/>
-        </w:rPr>
-        <w:t>DatabaseMetaData meta = con.getMetaData();</w:t>
-      </w:r>
-    </w:p>
-    <w:p>
-      <w:pPr>
-        <w:rPr>
-          <w:rFonts w:ascii="Consolas" w:hAnsi="Consolas" w:cs="Consolas"/>
-          <w:color w:val="7030A0"/>
-          <w:sz w:val="20"/>
-          <w:szCs w:val="20"/>
-        </w:rPr>
-      </w:pPr>
-      <w:r>
-        <w:rPr>
-          <w:rFonts w:ascii="Consolas" w:hAnsi="Consolas" w:cs="Consolas"/>
-          <w:color w:val="7030A0"/>
-          <w:sz w:val="20"/>
-          <w:szCs w:val="20"/>
-        </w:rPr>
-        <w:t xml:space="preserve">ResultSet rsK = meta.getImportedKeys(database, </w:t>
+      <w:proofErr w:type="spellStart"/>
+      <w:r>
+        <w:rPr>
+          <w:rFonts w:ascii="Consolas" w:hAnsi="Consolas" w:cs="Consolas"/>
+          <w:color w:val="7030A0"/>
+          <w:sz w:val="20"/>
+          <w:szCs w:val="20"/>
+        </w:rPr>
+        <w:t>DatabaseMetaData</w:t>
+      </w:r>
+      <w:proofErr w:type="spellEnd"/>
+      <w:r>
+        <w:rPr>
+          <w:rFonts w:ascii="Consolas" w:hAnsi="Consolas" w:cs="Consolas"/>
+          <w:color w:val="7030A0"/>
+          <w:sz w:val="20"/>
+          <w:szCs w:val="20"/>
+        </w:rPr>
+        <w:t xml:space="preserve"> meta = </w:t>
+      </w:r>
+      <w:proofErr w:type="spellStart"/>
+      <w:proofErr w:type="gramStart"/>
+      <w:r>
+        <w:rPr>
+          <w:rFonts w:ascii="Consolas" w:hAnsi="Consolas" w:cs="Consolas"/>
+          <w:color w:val="7030A0"/>
+          <w:sz w:val="20"/>
+          <w:szCs w:val="20"/>
+        </w:rPr>
+        <w:t>con.getMetaData</w:t>
+      </w:r>
+      <w:proofErr w:type="spellEnd"/>
+      <w:r>
+        <w:rPr>
+          <w:rFonts w:ascii="Consolas" w:hAnsi="Consolas" w:cs="Consolas"/>
+          <w:color w:val="7030A0"/>
+          <w:sz w:val="20"/>
+          <w:szCs w:val="20"/>
+        </w:rPr>
+        <w:t>(</w:t>
+      </w:r>
+      <w:proofErr w:type="gramEnd"/>
+      <w:r>
+        <w:rPr>
+          <w:rFonts w:ascii="Consolas" w:hAnsi="Consolas" w:cs="Consolas"/>
+          <w:color w:val="7030A0"/>
+          <w:sz w:val="20"/>
+          <w:szCs w:val="20"/>
+        </w:rPr>
+        <w:t>);</w:t>
+      </w:r>
+    </w:p>
+    <w:p>
+      <w:pPr>
+        <w:rPr>
+          <w:rFonts w:ascii="Consolas" w:hAnsi="Consolas" w:cs="Consolas"/>
+          <w:color w:val="7030A0"/>
+          <w:sz w:val="20"/>
+          <w:szCs w:val="20"/>
+        </w:rPr>
+      </w:pPr>
+      <w:proofErr w:type="spellStart"/>
+      <w:r>
+        <w:rPr>
+          <w:rFonts w:ascii="Consolas" w:hAnsi="Consolas" w:cs="Consolas"/>
+          <w:color w:val="7030A0"/>
+          <w:sz w:val="20"/>
+          <w:szCs w:val="20"/>
+        </w:rPr>
+        <w:t>ResultSet</w:t>
+      </w:r>
+      <w:proofErr w:type="spellEnd"/>
+      <w:r>
+        <w:rPr>
+          <w:rFonts w:ascii="Consolas" w:hAnsi="Consolas" w:cs="Consolas"/>
+          <w:color w:val="7030A0"/>
+          <w:sz w:val="20"/>
+          <w:szCs w:val="20"/>
+        </w:rPr>
+        <w:t xml:space="preserve"> </w:t>
+      </w:r>
+      <w:proofErr w:type="spellStart"/>
+      <w:r>
+        <w:rPr>
+          <w:rFonts w:ascii="Consolas" w:hAnsi="Consolas" w:cs="Consolas"/>
+          <w:color w:val="7030A0"/>
+          <w:sz w:val="20"/>
+          <w:szCs w:val="20"/>
+        </w:rPr>
+        <w:t>rsK</w:t>
+      </w:r>
+      <w:proofErr w:type="spellEnd"/>
+      <w:r>
+        <w:rPr>
+          <w:rFonts w:ascii="Consolas" w:hAnsi="Consolas" w:cs="Consolas"/>
+          <w:color w:val="7030A0"/>
+          <w:sz w:val="20"/>
+          <w:szCs w:val="20"/>
+        </w:rPr>
+        <w:t xml:space="preserve"> = </w:t>
+      </w:r>
+      <w:proofErr w:type="spellStart"/>
+      <w:proofErr w:type="gramStart"/>
+      <w:r>
+        <w:rPr>
+          <w:rFonts w:ascii="Consolas" w:hAnsi="Consolas" w:cs="Consolas"/>
+          <w:color w:val="7030A0"/>
+          <w:sz w:val="20"/>
+          <w:szCs w:val="20"/>
+        </w:rPr>
+        <w:t>meta.getImportedKeys</w:t>
+      </w:r>
+      <w:proofErr w:type="spellEnd"/>
+      <w:r>
+        <w:rPr>
+          <w:rFonts w:ascii="Consolas" w:hAnsi="Consolas" w:cs="Consolas"/>
+          <w:color w:val="7030A0"/>
+          <w:sz w:val="20"/>
+          <w:szCs w:val="20"/>
+        </w:rPr>
+        <w:t>(</w:t>
+      </w:r>
+      <w:proofErr w:type="gramEnd"/>
+      <w:r>
+        <w:rPr>
+          <w:rFonts w:ascii="Consolas" w:hAnsi="Consolas" w:cs="Consolas"/>
+          <w:color w:val="7030A0"/>
+          <w:sz w:val="20"/>
+          <w:szCs w:val="20"/>
+        </w:rPr>
+        <w:t xml:space="preserve">database, </w:t>
       </w:r>
       <w:r>
         <w:rPr>
@@ -3245,18 +4661,39 @@
           <w:sz w:val="20"/>
           <w:szCs w:val="20"/>
         </w:rPr>
-        <w:t>, t.getName());</w:t>
-      </w:r>
-    </w:p>
-    <w:p>
-      <w:pPr>
-        <w:rPr>
-          <w:rFonts w:ascii="Consolas" w:hAnsi="Consolas" w:cs="Consolas"/>
-          <w:color w:val="7030A0"/>
-          <w:sz w:val="20"/>
-          <w:szCs w:val="20"/>
-        </w:rPr>
-      </w:pPr>
+        <w:t xml:space="preserve">, </w:t>
+      </w:r>
+      <w:proofErr w:type="spellStart"/>
+      <w:r>
+        <w:rPr>
+          <w:rFonts w:ascii="Consolas" w:hAnsi="Consolas" w:cs="Consolas"/>
+          <w:color w:val="7030A0"/>
+          <w:sz w:val="20"/>
+          <w:szCs w:val="20"/>
+        </w:rPr>
+        <w:t>t.getName</w:t>
+      </w:r>
+      <w:proofErr w:type="spellEnd"/>
+      <w:r>
+        <w:rPr>
+          <w:rFonts w:ascii="Consolas" w:hAnsi="Consolas" w:cs="Consolas"/>
+          <w:color w:val="7030A0"/>
+          <w:sz w:val="20"/>
+          <w:szCs w:val="20"/>
+        </w:rPr>
+        <w:t>());</w:t>
+      </w:r>
+    </w:p>
+    <w:p>
+      <w:pPr>
+        <w:rPr>
+          <w:rFonts w:ascii="Consolas" w:hAnsi="Consolas" w:cs="Consolas"/>
+          <w:color w:val="7030A0"/>
+          <w:sz w:val="20"/>
+          <w:szCs w:val="20"/>
+        </w:rPr>
+      </w:pPr>
+      <w:proofErr w:type="gramStart"/>
       <w:r>
         <w:rPr>
           <w:rFonts w:ascii="Consolas" w:hAnsi="Consolas" w:cs="Consolas"/>
@@ -3275,7 +4712,28 @@
           <w:sz w:val="20"/>
           <w:szCs w:val="20"/>
         </w:rPr>
-        <w:t>(rsK.next()){</w:t>
+        <w:t>(</w:t>
+      </w:r>
+      <w:proofErr w:type="spellStart"/>
+      <w:proofErr w:type="gramEnd"/>
+      <w:r>
+        <w:rPr>
+          <w:rFonts w:ascii="Consolas" w:hAnsi="Consolas" w:cs="Consolas"/>
+          <w:color w:val="7030A0"/>
+          <w:sz w:val="20"/>
+          <w:szCs w:val="20"/>
+        </w:rPr>
+        <w:t>rsK.next</w:t>
+      </w:r>
+      <w:proofErr w:type="spellEnd"/>
+      <w:r>
+        <w:rPr>
+          <w:rFonts w:ascii="Consolas" w:hAnsi="Consolas" w:cs="Consolas"/>
+          <w:color w:val="7030A0"/>
+          <w:sz w:val="20"/>
+          <w:szCs w:val="20"/>
+        </w:rPr>
+        <w:t>()){</w:t>
       </w:r>
       <w:r>
         <w:rPr>
@@ -3338,8 +4796,16 @@
         <w:rPr>
           <w:lang w:val="de-AT"/>
         </w:rPr>
-        <w:t>Tabelle &amp; ForeignKey</w:t>
-      </w:r>
+        <w:t xml:space="preserve">Tabelle &amp; </w:t>
+      </w:r>
+      <w:proofErr w:type="spellStart"/>
+      <w:r>
+        <w:rPr>
+          <w:lang w:val="de-AT"/>
+        </w:rPr>
+        <w:t>ForeignKey</w:t>
+      </w:r>
+      <w:proofErr w:type="spellEnd"/>
     </w:p>
     <w:p>
       <w:pPr>
@@ -3368,7 +4834,35 @@
         <w:rPr>
           <w:lang w:val="de-AT"/>
         </w:rPr>
-        <w:t xml:space="preserve">Bei ForeignKey überschreiben der equal Methode </w:t>
+        <w:t xml:space="preserve">Bei </w:t>
+      </w:r>
+      <w:proofErr w:type="spellStart"/>
+      <w:r>
+        <w:rPr>
+          <w:lang w:val="de-AT"/>
+        </w:rPr>
+        <w:t>ForeignKey</w:t>
+      </w:r>
+      <w:proofErr w:type="spellEnd"/>
+      <w:r>
+        <w:rPr>
+          <w:lang w:val="de-AT"/>
+        </w:rPr>
+        <w:t xml:space="preserve"> überschreiben der </w:t>
+      </w:r>
+      <w:proofErr w:type="spellStart"/>
+      <w:r>
+        <w:rPr>
+          <w:lang w:val="de-AT"/>
+        </w:rPr>
+        <w:t>equal</w:t>
+      </w:r>
+      <w:proofErr w:type="spellEnd"/>
+      <w:r>
+        <w:rPr>
+          <w:lang w:val="de-AT"/>
+        </w:rPr>
+        <w:t xml:space="preserve"> Methode </w:t>
       </w:r>
       <w:r>
         <w:rPr>
@@ -3376,6 +4870,7 @@
         </w:rPr>
         <w:t>(</w:t>
       </w:r>
+      <w:proofErr w:type="spellStart"/>
       <w:r>
         <w:rPr>
           <w:rFonts w:ascii="Consolas" w:hAnsi="Consolas" w:cs="Consolas"/>
@@ -3388,6 +4883,7 @@
         </w:rPr>
         <w:t>public</w:t>
       </w:r>
+      <w:proofErr w:type="spellEnd"/>
       <w:r>
         <w:rPr>
           <w:rFonts w:ascii="Consolas" w:hAnsi="Consolas" w:cs="Consolas"/>
@@ -3398,6 +4894,7 @@
         </w:rPr>
         <w:t xml:space="preserve"> </w:t>
       </w:r>
+      <w:proofErr w:type="spellStart"/>
       <w:r>
         <w:rPr>
           <w:rFonts w:ascii="Consolas" w:hAnsi="Consolas" w:cs="Consolas"/>
@@ -3410,15 +4907,60 @@
         </w:rPr>
         <w:t>boolean</w:t>
       </w:r>
-      <w:r>
-        <w:rPr>
-          <w:rFonts w:ascii="Consolas" w:hAnsi="Consolas" w:cs="Consolas"/>
-          <w:color w:val="7030A0"/>
-          <w:sz w:val="20"/>
-          <w:szCs w:val="20"/>
-          <w:lang w:val="de-AT"/>
-        </w:rPr>
-        <w:t xml:space="preserve"> equals(Object o) {</w:t>
+      <w:proofErr w:type="spellEnd"/>
+      <w:r>
+        <w:rPr>
+          <w:rFonts w:ascii="Consolas" w:hAnsi="Consolas" w:cs="Consolas"/>
+          <w:color w:val="7030A0"/>
+          <w:sz w:val="20"/>
+          <w:szCs w:val="20"/>
+          <w:lang w:val="de-AT"/>
+        </w:rPr>
+        <w:t xml:space="preserve"> </w:t>
+      </w:r>
+      <w:proofErr w:type="spellStart"/>
+      <w:r>
+        <w:rPr>
+          <w:rFonts w:ascii="Consolas" w:hAnsi="Consolas" w:cs="Consolas"/>
+          <w:color w:val="7030A0"/>
+          <w:sz w:val="20"/>
+          <w:szCs w:val="20"/>
+          <w:lang w:val="de-AT"/>
+        </w:rPr>
+        <w:t>equals</w:t>
+      </w:r>
+      <w:proofErr w:type="spellEnd"/>
+      <w:r>
+        <w:rPr>
+          <w:rFonts w:ascii="Consolas" w:hAnsi="Consolas" w:cs="Consolas"/>
+          <w:color w:val="7030A0"/>
+          <w:sz w:val="20"/>
+          <w:szCs w:val="20"/>
+          <w:lang w:val="de-AT"/>
+        </w:rPr>
+        <w:t>(</w:t>
+      </w:r>
+      <w:proofErr w:type="spellStart"/>
+      <w:r>
+        <w:rPr>
+          <w:rFonts w:ascii="Consolas" w:hAnsi="Consolas" w:cs="Consolas"/>
+          <w:color w:val="7030A0"/>
+          <w:sz w:val="20"/>
+          <w:szCs w:val="20"/>
+          <w:lang w:val="de-AT"/>
+        </w:rPr>
+        <w:t>Object</w:t>
+      </w:r>
+      <w:proofErr w:type="spellEnd"/>
+      <w:r>
+        <w:rPr>
+          <w:rFonts w:ascii="Consolas" w:hAnsi="Consolas" w:cs="Consolas"/>
+          <w:color w:val="7030A0"/>
+          <w:sz w:val="20"/>
+          <w:szCs w:val="20"/>
+          <w:lang w:val="de-AT"/>
+        </w:rPr>
+        <w:t xml:space="preserve"> o) {</w:t>
       </w:r>
       <w:r>
         <w:rPr>
@@ -3458,16 +5000,34 @@
           <w:lang w:val="de-AT"/>
         </w:rPr>
       </w:pPr>
+      <w:proofErr w:type="spellStart"/>
       <w:r>
         <w:rPr>
           <w:lang w:val="de-AT"/>
         </w:rPr>
         <w:t>Diagram</w:t>
       </w:r>
-    </w:p>
-    <w:p>
-      <w:r>
-        <w:t xml:space="preserve">Das RM wird mit </w:t>
+      <w:proofErr w:type="spellEnd"/>
+    </w:p>
+    <w:p>
+      <w:r>
+        <w:t xml:space="preserve">Das RM </w:t>
+      </w:r>
+      <w:proofErr w:type="spellStart"/>
+      <w:r>
+        <w:t>wird</w:t>
+      </w:r>
+      <w:proofErr w:type="spellEnd"/>
+      <w:r>
+        <w:t xml:space="preserve"> </w:t>
+      </w:r>
+      <w:proofErr w:type="spellStart"/>
+      <w:r>
+        <w:t>mit</w:t>
+      </w:r>
+      <w:proofErr w:type="spellEnd"/>
+      <w:r>
+        <w:t xml:space="preserve"> </w:t>
       </w:r>
       <w:r>
         <w:rPr>
@@ -3487,7 +5047,38 @@
           <w:sz w:val="20"/>
           <w:szCs w:val="20"/>
         </w:rPr>
-        <w:t xml:space="preserve"> String getRM(Connection con, String database){</w:t>
+        <w:t xml:space="preserve"> String </w:t>
+      </w:r>
+      <w:proofErr w:type="spellStart"/>
+      <w:proofErr w:type="gramStart"/>
+      <w:r>
+        <w:rPr>
+          <w:rFonts w:ascii="Consolas" w:hAnsi="Consolas" w:cs="Consolas"/>
+          <w:color w:val="7030A0"/>
+          <w:sz w:val="20"/>
+          <w:szCs w:val="20"/>
+        </w:rPr>
+        <w:t>getRM</w:t>
+      </w:r>
+      <w:proofErr w:type="spellEnd"/>
+      <w:r>
+        <w:rPr>
+          <w:rFonts w:ascii="Consolas" w:hAnsi="Consolas" w:cs="Consolas"/>
+          <w:color w:val="7030A0"/>
+          <w:sz w:val="20"/>
+          <w:szCs w:val="20"/>
+        </w:rPr>
+        <w:t>(</w:t>
+      </w:r>
+      <w:proofErr w:type="gramEnd"/>
+      <w:r>
+        <w:rPr>
+          <w:rFonts w:ascii="Consolas" w:hAnsi="Consolas" w:cs="Consolas"/>
+          <w:color w:val="7030A0"/>
+          <w:sz w:val="20"/>
+          <w:szCs w:val="20"/>
+        </w:rPr>
+        <w:t>Connection con, String database){</w:t>
       </w:r>
       <w:r>
         <w:rPr>
@@ -3498,13 +5089,23 @@
         </w:rPr>
         <w:t xml:space="preserve">} </w:t>
       </w:r>
-      <w:r>
-        <w:rPr>
-          <w:rFonts w:ascii="Consolas" w:hAnsi="Consolas" w:cs="Consolas"/>
-          <w:sz w:val="20"/>
-          <w:szCs w:val="20"/>
-        </w:rPr>
-        <w:t>erstellt.</w:t>
+      <w:proofErr w:type="spellStart"/>
+      <w:r>
+        <w:rPr>
+          <w:rFonts w:ascii="Consolas" w:hAnsi="Consolas" w:cs="Consolas"/>
+          <w:sz w:val="20"/>
+          <w:szCs w:val="20"/>
+        </w:rPr>
+        <w:t>erstellt</w:t>
+      </w:r>
+      <w:proofErr w:type="spellEnd"/>
+      <w:r>
+        <w:rPr>
+          <w:rFonts w:ascii="Consolas" w:hAnsi="Consolas" w:cs="Consolas"/>
+          <w:sz w:val="20"/>
+          <w:szCs w:val="20"/>
+        </w:rPr>
+        <w:t>.</w:t>
       </w:r>
       <w:r>
         <w:rPr>
@@ -3562,18 +5163,23 @@
         <w:pStyle w:val="berschrift1"/>
       </w:pPr>
       <w:bookmarkStart w:id="6" w:name="_Toc406148997"/>
-      <w:r>
+      <w:proofErr w:type="spellStart"/>
+      <w:r>
+        <w:lastRenderedPageBreak/>
         <w:t>Testbericht</w:t>
       </w:r>
       <w:bookmarkEnd w:id="6"/>
+      <w:proofErr w:type="spellEnd"/>
     </w:p>
     <w:p>
       <w:pPr>
         <w:pStyle w:val="berschrift1"/>
       </w:pPr>
+      <w:proofErr w:type="spellStart"/>
       <w:r>
         <w:t>Quellen</w:t>
       </w:r>
+      <w:proofErr w:type="spellEnd"/>
     </w:p>
     <w:sectPr>
       <w:footerReference w:type="default" r:id="rId11"/>
@@ -3660,7 +5266,7 @@
             <w:noProof/>
             <w:lang w:val="de-DE"/>
           </w:rPr>
-          <w:t>3</w:t>
+          <w:t>6</w:t>
         </w:r>
         <w:r>
           <w:rPr>
@@ -3698,7 +5304,7 @@
             <w:noProof/>
             <w:lang w:val="de-DE"/>
           </w:rPr>
-          <w:t>5</w:t>
+          <w:t>6</w:t>
         </w:r>
         <w:r>
           <w:rPr>
@@ -4009,7 +5615,7 @@
   <w:abstractNum w:abstractNumId="2">
     <w:nsid w:val="56E55165"/>
     <w:multiLevelType w:val="multilevel"/>
-    <w:tmpl w:val="919A4C26"/>
+    <w:tmpl w:val="97448316"/>
     <w:lvl w:ilvl="0">
       <w:start w:val="1"/>
       <w:numFmt w:val="bullet"/>
@@ -4026,20 +5632,16 @@
         <w:sz w:val="20"/>
       </w:rPr>
     </w:lvl>
-    <w:lvl w:ilvl="1" w:tentative="1">
-      <w:start w:val="1"/>
+    <w:lvl w:ilvl="1">
+      <w:start w:val="7"/>
       <w:numFmt w:val="bullet"/>
-      <w:lvlText w:val="o"/>
+      <w:lvlText w:val="-"/>
       <w:lvlJc w:val="left"/>
       <w:pPr>
-        <w:tabs>
-          <w:tab w:val="num" w:pos="1440"/>
-        </w:tabs>
         <w:ind w:left="1440" w:hanging="360"/>
       </w:pPr>
       <w:rPr>
-        <w:rFonts w:ascii="Courier New" w:hAnsi="Courier New" w:hint="default"/>
-        <w:sz w:val="20"/>
+        <w:rFonts w:ascii="Calibri" w:eastAsiaTheme="minorHAnsi" w:hAnsi="Calibri" w:cstheme="minorBidi" w:hint="default"/>
       </w:rPr>
     </w:lvl>
     <w:lvl w:ilvl="2" w:tentative="1">
@@ -4880,6 +6482,17 @@
       <w:ind w:left="220"/>
     </w:pPr>
   </w:style>
+  <w:style w:type="paragraph" w:styleId="Listenabsatz">
+    <w:name w:val="List Paragraph"/>
+    <w:basedOn w:val="Standard"/>
+    <w:uiPriority w:val="34"/>
+    <w:qFormat/>
+    <w:rsid w:val="00A82554"/>
+    <w:pPr>
+      <w:ind w:left="720"/>
+      <w:contextualSpacing/>
+    </w:pPr>
+  </w:style>
 </w:styles>
 </file>
 
@@ -5444,535 +7057,18 @@
       <w:ind w:left="220"/>
     </w:pPr>
   </w:style>
-</w:styles>
-</file>
-
-<file path=word/glossary/document.xml><?xml version="1.0" encoding="utf-8"?>
-<w:glossaryDocument xmlns:wpc="http://schemas.microsoft.com/office/word/2010/wordprocessingCanvas" xmlns:mc="http://schemas.openxmlformats.org/markup-compatibility/2006" xmlns:o="urn:schemas-microsoft-com:office:office" xmlns:r="http://schemas.openxmlformats.org/officeDocument/2006/relationships" xmlns:m="http://schemas.openxmlformats.org/officeDocument/2006/math" xmlns:v="urn:schemas-microsoft-com:vml" xmlns:wp14="http://schemas.microsoft.com/office/word/2010/wordprocessingDrawing" xmlns:wp="http://schemas.openxmlformats.org/drawingml/2006/wordprocessingDrawing" xmlns:w10="urn:schemas-microsoft-com:office:word" xmlns:w="http://schemas.openxmlformats.org/wordprocessingml/2006/main" xmlns:w14="http://schemas.microsoft.com/office/word/2010/wordml" xmlns:wpg="http://schemas.microsoft.com/office/word/2010/wordprocessingGroup" xmlns:wpi="http://schemas.microsoft.com/office/word/2010/wordprocessingInk" xmlns:wne="http://schemas.microsoft.com/office/word/2006/wordml" xmlns:wps="http://schemas.microsoft.com/office/word/2010/wordprocessingShape" mc:Ignorable="w14 wp14"/>
-</file>
-
-<file path=word/glossary/fontTable.xml><?xml version="1.0" encoding="utf-8"?>
-<w:fonts xmlns:mc="http://schemas.openxmlformats.org/markup-compatibility/2006" xmlns:r="http://schemas.openxmlformats.org/officeDocument/2006/relationships" xmlns:w="http://schemas.openxmlformats.org/wordprocessingml/2006/main" xmlns:w14="http://schemas.microsoft.com/office/word/2010/wordml" mc:Ignorable="w14">
-  <w:font w:name="Symbol">
-    <w:panose1 w:val="05050102010706020507"/>
-    <w:charset w:val="02"/>
-    <w:family w:val="roman"/>
-    <w:pitch w:val="variable"/>
-    <w:sig w:usb0="00000000" w:usb1="10000000" w:usb2="00000000" w:usb3="00000000" w:csb0="80000000" w:csb1="00000000"/>
-  </w:font>
-  <w:font w:name="Times New Roman">
-    <w:panose1 w:val="02020603050405020304"/>
-    <w:charset w:val="00"/>
-    <w:family w:val="roman"/>
-    <w:pitch w:val="variable"/>
-    <w:sig w:usb0="E0002EFF" w:usb1="C0007843" w:usb2="00000009" w:usb3="00000000" w:csb0="000001FF" w:csb1="00000000"/>
-  </w:font>
-  <w:font w:name="Courier New">
-    <w:panose1 w:val="02070309020205020404"/>
-    <w:charset w:val="00"/>
-    <w:family w:val="modern"/>
-    <w:pitch w:val="fixed"/>
-    <w:sig w:usb0="E0002AFF" w:usb1="C0007843" w:usb2="00000009" w:usb3="00000000" w:csb0="000001FF" w:csb1="00000000"/>
-  </w:font>
-  <w:font w:name="Wingdings">
-    <w:panose1 w:val="05000000000000000000"/>
-    <w:charset w:val="02"/>
-    <w:family w:val="auto"/>
-    <w:pitch w:val="variable"/>
-    <w:sig w:usb0="00000000" w:usb1="10000000" w:usb2="00000000" w:usb3="00000000" w:csb0="80000000" w:csb1="00000000"/>
-  </w:font>
-  <w:font w:name="Calibri">
-    <w:panose1 w:val="020F0502020204030204"/>
-    <w:charset w:val="00"/>
-    <w:family w:val="swiss"/>
-    <w:pitch w:val="variable"/>
-    <w:sig w:usb0="E00002FF" w:usb1="4000ACFF" w:usb2="00000001" w:usb3="00000000" w:csb0="0000019F" w:csb1="00000000"/>
-  </w:font>
-  <w:font w:name="Cambria">
-    <w:panose1 w:val="02040503050406030204"/>
-    <w:charset w:val="00"/>
-    <w:family w:val="roman"/>
-    <w:pitch w:val="variable"/>
-    <w:sig w:usb0="E00002FF" w:usb1="400004FF" w:usb2="00000000" w:usb3="00000000" w:csb0="0000019F" w:csb1="00000000"/>
-  </w:font>
-  <w:font w:name="Tahoma">
-    <w:panose1 w:val="020B0604030504040204"/>
-    <w:charset w:val="00"/>
-    <w:family w:val="swiss"/>
-    <w:notTrueType/>
-    <w:pitch w:val="variable"/>
-    <w:sig w:usb0="00000003" w:usb1="00000000" w:usb2="00000000" w:usb3="00000000" w:csb0="00000001" w:csb1="00000000"/>
-  </w:font>
-  <w:font w:name="Consolas">
-    <w:panose1 w:val="020B0609020204030204"/>
-    <w:charset w:val="00"/>
-    <w:family w:val="modern"/>
-    <w:pitch w:val="fixed"/>
-    <w:sig w:usb0="E10002FF" w:usb1="4000FCFF" w:usb2="00000009" w:usb3="00000000" w:csb0="0000019F" w:csb1="00000000"/>
-  </w:font>
-</w:fonts>
-</file>
-
-<file path=word/glossary/settings.xml><?xml version="1.0" encoding="utf-8"?>
-<w:settings xmlns:mc="http://schemas.openxmlformats.org/markup-compatibility/2006" xmlns:o="urn:schemas-microsoft-com:office:office" xmlns:r="http://schemas.openxmlformats.org/officeDocument/2006/relationships" xmlns:m="http://schemas.openxmlformats.org/officeDocument/2006/math" xmlns:v="urn:schemas-microsoft-com:vml" xmlns:w10="urn:schemas-microsoft-com:office:word" xmlns:w="http://schemas.openxmlformats.org/wordprocessingml/2006/main" xmlns:w14="http://schemas.microsoft.com/office/word/2010/wordml" xmlns:sl="http://schemas.openxmlformats.org/schemaLibrary/2006/main" mc:Ignorable="w14">
-  <w:view w:val="normal"/>
-  <w:defaultTabStop w:val="708"/>
-  <w:hyphenationZone w:val="425"/>
-  <w:characterSpacingControl w:val="doNotCompress"/>
-  <w:compat>
-    <w:useFELayout/>
-    <w:compatSetting w:name="compatibilityMode" w:uri="http://schemas.microsoft.com/office/word" w:val="14"/>
-    <w:compatSetting w:name="overrideTableStyleFontSizeAndJustification" w:uri="http://schemas.microsoft.com/office/word" w:val="1"/>
-    <w:compatSetting w:name="enableOpenTypeFeatures" w:uri="http://schemas.microsoft.com/office/word" w:val="1"/>
-    <w:compatSetting w:name="doNotFlipMirrorIndents" w:uri="http://schemas.microsoft.com/office/word" w:val="1"/>
-  </w:compat>
-  <w:rsids>
-    <w:rsidRoot w:val="00A251BA"/>
-    <w:rsid w:val="003932C9"/>
-    <w:rsid w:val="00A251BA"/>
-    <w:rsid w:val="00C1602F"/>
-    <w:rsid w:val="00C3296C"/>
-    <w:rsid w:val="00C525A4"/>
-    <w:rsid w:val="00C91233"/>
-    <w:rsid w:val="00D674FD"/>
-  </w:rsids>
-  <m:mathPr>
-    <m:mathFont m:val="Cambria Math"/>
-    <m:brkBin m:val="before"/>
-    <m:brkBinSub m:val="--"/>
-    <m:smallFrac m:val="0"/>
-    <m:dispDef/>
-    <m:lMargin m:val="0"/>
-    <m:rMargin m:val="0"/>
-    <m:defJc m:val="centerGroup"/>
-    <m:wrapIndent m:val="1440"/>
-    <m:intLim m:val="subSup"/>
-    <m:naryLim m:val="undOvr"/>
-  </m:mathPr>
-  <w:themeFontLang w:val="de-AT"/>
-  <w:clrSchemeMapping w:bg1="light1" w:t1="dark1" w:bg2="light2" w:t2="dark2" w:accent1="accent1" w:accent2="accent2" w:accent3="accent3" w:accent4="accent4" w:accent5="accent5" w:accent6="accent6" w:hyperlink="hyperlink" w:followedHyperlink="followedHyperlink"/>
-  <w:decimalSymbol w:val=","/>
-  <w:listSeparator w:val=";"/>
-</w:settings>
-</file>
-
-<file path=word/glossary/styles.xml><?xml version="1.0" encoding="utf-8"?>
-<w:styles xmlns:mc="http://schemas.openxmlformats.org/markup-compatibility/2006" xmlns:r="http://schemas.openxmlformats.org/officeDocument/2006/relationships" xmlns:w="http://schemas.openxmlformats.org/wordprocessingml/2006/main" xmlns:w14="http://schemas.microsoft.com/office/word/2010/wordml" mc:Ignorable="w14">
-  <w:docDefaults>
-    <w:rPrDefault>
-      <w:rPr>
-        <w:rFonts w:asciiTheme="minorHAnsi" w:eastAsiaTheme="minorEastAsia" w:hAnsiTheme="minorHAnsi" w:cstheme="minorBidi"/>
-        <w:sz w:val="22"/>
-        <w:szCs w:val="22"/>
-        <w:lang w:val="de-AT" w:eastAsia="de-AT" w:bidi="ar-SA"/>
-      </w:rPr>
-    </w:rPrDefault>
-    <w:pPrDefault>
-      <w:pPr>
-        <w:spacing w:after="200" w:line="276" w:lineRule="auto"/>
-      </w:pPr>
-    </w:pPrDefault>
-  </w:docDefaults>
-  <w:latentStyles w:defLockedState="0" w:defUIPriority="99" w:defSemiHidden="1" w:defUnhideWhenUsed="1" w:defQFormat="0" w:count="267">
-    <w:lsdException w:name="Normal" w:semiHidden="0" w:uiPriority="0" w:unhideWhenUsed="0" w:qFormat="1"/>
-    <w:lsdException w:name="heading 1" w:semiHidden="0" w:uiPriority="9" w:unhideWhenUsed="0" w:qFormat="1"/>
-    <w:lsdException w:name="heading 2" w:uiPriority="9" w:qFormat="1"/>
-    <w:lsdException w:name="heading 3" w:uiPriority="9" w:qFormat="1"/>
-    <w:lsdException w:name="heading 4" w:uiPriority="9" w:qFormat="1"/>
-    <w:lsdException w:name="heading 5" w:uiPriority="9" w:qFormat="1"/>
-    <w:lsdException w:name="heading 6" w:uiPriority="9" w:qFormat="1"/>
-    <w:lsdException w:name="heading 7" w:uiPriority="9" w:qFormat="1"/>
-    <w:lsdException w:name="heading 8" w:uiPriority="9" w:qFormat="1"/>
-    <w:lsdException w:name="heading 9" w:uiPriority="9" w:qFormat="1"/>
-    <w:lsdException w:name="toc 1" w:uiPriority="39"/>
-    <w:lsdException w:name="toc 2" w:uiPriority="39"/>
-    <w:lsdException w:name="toc 3" w:uiPriority="39"/>
-    <w:lsdException w:name="toc 4" w:uiPriority="39"/>
-    <w:lsdException w:name="toc 5" w:uiPriority="39"/>
-    <w:lsdException w:name="toc 6" w:uiPriority="39"/>
-    <w:lsdException w:name="toc 7" w:uiPriority="39"/>
-    <w:lsdException w:name="toc 8" w:uiPriority="39"/>
-    <w:lsdException w:name="toc 9" w:uiPriority="39"/>
-    <w:lsdException w:name="caption" w:uiPriority="35" w:qFormat="1"/>
-    <w:lsdException w:name="Title" w:semiHidden="0" w:uiPriority="10" w:unhideWhenUsed="0" w:qFormat="1"/>
-    <w:lsdException w:name="Default Paragraph Font" w:uiPriority="1"/>
-    <w:lsdException w:name="Subtitle" w:semiHidden="0" w:uiPriority="11" w:unhideWhenUsed="0" w:qFormat="1"/>
-    <w:lsdException w:name="Strong" w:semiHidden="0" w:uiPriority="22" w:unhideWhenUsed="0" w:qFormat="1"/>
-    <w:lsdException w:name="Emphasis" w:semiHidden="0" w:uiPriority="20" w:unhideWhenUsed="0" w:qFormat="1"/>
-    <w:lsdException w:name="Table Grid" w:semiHidden="0" w:uiPriority="59" w:unhideWhenUsed="0"/>
-    <w:lsdException w:name="Placeholder Text" w:unhideWhenUsed="0"/>
-    <w:lsdException w:name="No Spacing" w:semiHidden="0" w:uiPriority="1" w:unhideWhenUsed="0" w:qFormat="1"/>
-    <w:lsdException w:name="Light Shading" w:semiHidden="0" w:uiPriority="60" w:unhideWhenUsed="0"/>
-    <w:lsdException w:name="Light List" w:semiHidden="0" w:uiPriority="61" w:unhideWhenUsed="0"/>
-    <w:lsdException w:name="Light Grid" w:semiHidden="0" w:uiPriority="62" w:unhideWhenUsed="0"/>
-    <w:lsdException w:name="Medium Shading 1" w:semiHidden="0" w:uiPriority="63" w:unhideWhenUsed="0"/>
-    <w:lsdException w:name="Medium Shading 2" w:semiHidden="0" w:uiPriority="64" w:unhideWhenUsed="0"/>
-    <w:lsdException w:name="Medium List 1" w:semiHidden="0" w:uiPriority="65" w:unhideWhenUsed="0"/>
-    <w:lsdException w:name="Medium List 2" w:semiHidden="0" w:uiPriority="66" w:unhideWhenUsed="0"/>
-    <w:lsdException w:name="Medium Grid 1" w:semiHidden="0" w:uiPriority="67" w:unhideWhenUsed="0"/>
-    <w:lsdException w:name="Medium Grid 2" w:semiHidden="0" w:uiPriority="68" w:unhideWhenUsed="0"/>
-    <w:lsdException w:name="Medium Grid 3" w:semiHidden="0" w:uiPriority="69" w:unhideWhenUsed="0"/>
-    <w:lsdException w:name="Dark List" w:semiHidden="0" w:uiPriority="70" w:unhideWhenUsed="0"/>
-    <w:lsdException w:name="Colorful Shading" w:semiHidden="0" w:uiPriority="71" w:unhideWhenUsed="0"/>
-    <w:lsdException w:name="Colorful List" w:semiHidden="0" w:uiPriority="72" w:unhideWhenUsed="0"/>
-    <w:lsdException w:name="Colorful Grid" w:semiHidden="0" w:uiPriority="73" w:unhideWhenUsed="0"/>
-    <w:lsdException w:name="Light Shading Accent 1" w:semiHidden="0" w:uiPriority="60" w:unhideWhenUsed="0"/>
-    <w:lsdException w:name="Light List Accent 1" w:semiHidden="0" w:uiPriority="61" w:unhideWhenUsed="0"/>
-    <w:lsdException w:name="Light Grid Accent 1" w:semiHidden="0" w:uiPriority="62" w:unhideWhenUsed="0"/>
-    <w:lsdException w:name="Medium Shading 1 Accent 1" w:semiHidden="0" w:uiPriority="63" w:unhideWhenUsed="0"/>
-    <w:lsdException w:name="Medium Shading 2 Accent 1" w:semiHidden="0" w:uiPriority="64" w:unhideWhenUsed="0"/>
-    <w:lsdException w:name="Medium List 1 Accent 1" w:semiHidden="0" w:uiPriority="65" w:unhideWhenUsed="0"/>
-    <w:lsdException w:name="Revision" w:unhideWhenUsed="0"/>
-    <w:lsdException w:name="List Paragraph" w:semiHidden="0" w:uiPriority="34" w:unhideWhenUsed="0" w:qFormat="1"/>
-    <w:lsdException w:name="Quote" w:semiHidden="0" w:uiPriority="29" w:unhideWhenUsed="0" w:qFormat="1"/>
-    <w:lsdException w:name="Intense Quote" w:semiHidden="0" w:uiPriority="30" w:unhideWhenUsed="0" w:qFormat="1"/>
-    <w:lsdException w:name="Medium List 2 Accent 1" w:semiHidden="0" w:uiPriority="66" w:unhideWhenUsed="0"/>
-    <w:lsdException w:name="Medium Grid 1 Accent 1" w:semiHidden="0" w:uiPriority="67" w:unhideWhenUsed="0"/>
-    <w:lsdException w:name="Medium Grid 2 Accent 1" w:semiHidden="0" w:uiPriority="68" w:unhideWhenUsed="0"/>
-    <w:lsdException w:name="Medium Grid 3 Accent 1" w:semiHidden="0" w:uiPriority="69" w:unhideWhenUsed="0"/>
-    <w:lsdException w:name="Dark List Accent 1" w:semiHidden="0" w:uiPriority="70" w:unhideWhenUsed="0"/>
-    <w:lsdException w:name="Colorful Shading Accent 1" w:semiHidden="0" w:uiPriority="71" w:unhideWhenUsed="0"/>
-    <w:lsdException w:name="Colorful List Accent 1" w:semiHidden="0" w:uiPriority="72" w:unhideWhenUsed="0"/>
-    <w:lsdException w:name="Colorful Grid Accent 1" w:semiHidden="0" w:uiPriority="73" w:unhideWhenUsed="0"/>
-    <w:lsdException w:name="Light Shading Accent 2" w:semiHidden="0" w:uiPriority="60" w:unhideWhenUsed="0"/>
-    <w:lsdException w:name="Light List Accent 2" w:semiHidden="0" w:uiPriority="61" w:unhideWhenUsed="0"/>
-    <w:lsdException w:name="Light Grid Accent 2" w:semiHidden="0" w:uiPriority="62" w:unhideWhenUsed="0"/>
-    <w:lsdException w:name="Medium Shading 1 Accent 2" w:semiHidden="0" w:uiPriority="63" w:unhideWhenUsed="0"/>
-    <w:lsdException w:name="Medium Shading 2 Accent 2" w:semiHidden="0" w:uiPriority="64" w:unhideWhenUsed="0"/>
-    <w:lsdException w:name="Medium List 1 Accent 2" w:semiHidden="0" w:uiPriority="65" w:unhideWhenUsed="0"/>
-    <w:lsdException w:name="Medium List 2 Accent 2" w:semiHidden="0" w:uiPriority="66" w:unhideWhenUsed="0"/>
-    <w:lsdException w:name="Medium Grid 1 Accent 2" w:semiHidden="0" w:uiPriority="67" w:unhideWhenUsed="0"/>
-    <w:lsdException w:name="Medium Grid 2 Accent 2" w:semiHidden="0" w:uiPriority="68" w:unhideWhenUsed="0"/>
-    <w:lsdException w:name="Medium Grid 3 Accent 2" w:semiHidden="0" w:uiPriority="69" w:unhideWhenUsed="0"/>
-    <w:lsdException w:name="Dark List Accent 2" w:semiHidden="0" w:uiPriority="70" w:unhideWhenUsed="0"/>
-    <w:lsdException w:name="Colorful Shading Accent 2" w:semiHidden="0" w:uiPriority="71" w:unhideWhenUsed="0"/>
-    <w:lsdException w:name="Colorful List Accent 2" w:semiHidden="0" w:uiPriority="72" w:unhideWhenUsed="0"/>
-    <w:lsdException w:name="Colorful Grid Accent 2" w:semiHidden="0" w:uiPriority="73" w:unhideWhenUsed="0"/>
-    <w:lsdException w:name="Light Shading Accent 3" w:semiHidden="0" w:uiPriority="60" w:unhideWhenUsed="0"/>
-    <w:lsdException w:name="Light List Accent 3" w:semiHidden="0" w:uiPriority="61" w:unhideWhenUsed="0"/>
-    <w:lsdException w:name="Light Grid Accent 3" w:semiHidden="0" w:uiPriority="62" w:unhideWhenUsed="0"/>
-    <w:lsdException w:name="Medium Shading 1 Accent 3" w:semiHidden="0" w:uiPriority="63" w:unhideWhenUsed="0"/>
-    <w:lsdException w:name="Medium Shading 2 Accent 3" w:semiHidden="0" w:uiPriority="64" w:unhideWhenUsed="0"/>
-    <w:lsdException w:name="Medium List 1 Accent 3" w:semiHidden="0" w:uiPriority="65" w:unhideWhenUsed="0"/>
-    <w:lsdException w:name="Medium List 2 Accent 3" w:semiHidden="0" w:uiPriority="66" w:unhideWhenUsed="0"/>
-    <w:lsdException w:name="Medium Grid 1 Accent 3" w:semiHidden="0" w:uiPriority="67" w:unhideWhenUsed="0"/>
-    <w:lsdException w:name="Medium Grid 2 Accent 3" w:semiHidden="0" w:uiPriority="68" w:unhideWhenUsed="0"/>
-    <w:lsdException w:name="Medium Grid 3 Accent 3" w:semiHidden="0" w:uiPriority="69" w:unhideWhenUsed="0"/>
-    <w:lsdException w:name="Dark List Accent 3" w:semiHidden="0" w:uiPriority="70" w:unhideWhenUsed="0"/>
-    <w:lsdException w:name="Colorful Shading Accent 3" w:semiHidden="0" w:uiPriority="71" w:unhideWhenUsed="0"/>
-    <w:lsdException w:name="Colorful List Accent 3" w:semiHidden="0" w:uiPriority="72" w:unhideWhenUsed="0"/>
-    <w:lsdException w:name="Colorful Grid Accent 3" w:semiHidden="0" w:uiPriority="73" w:unhideWhenUsed="0"/>
-    <w:lsdException w:name="Light Shading Accent 4" w:semiHidden="0" w:uiPriority="60" w:unhideWhenUsed="0"/>
-    <w:lsdException w:name="Light List Accent 4" w:semiHidden="0" w:uiPriority="61" w:unhideWhenUsed="0"/>
-    <w:lsdException w:name="Light Grid Accent 4" w:semiHidden="0" w:uiPriority="62" w:unhideWhenUsed="0"/>
-    <w:lsdException w:name="Medium Shading 1 Accent 4" w:semiHidden="0" w:uiPriority="63" w:unhideWhenUsed="0"/>
-    <w:lsdException w:name="Medium Shading 2 Accent 4" w:semiHidden="0" w:uiPriority="64" w:unhideWhenUsed="0"/>
-    <w:lsdException w:name="Medium List 1 Accent 4" w:semiHidden="0" w:uiPriority="65" w:unhideWhenUsed="0"/>
-    <w:lsdException w:name="Medium List 2 Accent 4" w:semiHidden="0" w:uiPriority="66" w:unhideWhenUsed="0"/>
-    <w:lsdException w:name="Medium Grid 1 Accent 4" w:semiHidden="0" w:uiPriority="67" w:unhideWhenUsed="0"/>
-    <w:lsdException w:name="Medium Grid 2 Accent 4" w:semiHidden="0" w:uiPriority="68" w:unhideWhenUsed="0"/>
-    <w:lsdException w:name="Medium Grid 3 Accent 4" w:semiHidden="0" w:uiPriority="69" w:unhideWhenUsed="0"/>
-    <w:lsdException w:name="Dark List Accent 4" w:semiHidden="0" w:uiPriority="70" w:unhideWhenUsed="0"/>
-    <w:lsdException w:name="Colorful Shading Accent 4" w:semiHidden="0" w:uiPriority="71" w:unhideWhenUsed="0"/>
-    <w:lsdException w:name="Colorful List Accent 4" w:semiHidden="0" w:uiPriority="72" w:unhideWhenUsed="0"/>
-    <w:lsdException w:name="Colorful Grid Accent 4" w:semiHidden="0" w:uiPriority="73" w:unhideWhenUsed="0"/>
-    <w:lsdException w:name="Light Shading Accent 5" w:semiHidden="0" w:uiPriority="60" w:unhideWhenUsed="0"/>
-    <w:lsdException w:name="Light List Accent 5" w:semiHidden="0" w:uiPriority="61" w:unhideWhenUsed="0"/>
-    <w:lsdException w:name="Light Grid Accent 5" w:semiHidden="0" w:uiPriority="62" w:unhideWhenUsed="0"/>
-    <w:lsdException w:name="Medium Shading 1 Accent 5" w:semiHidden="0" w:uiPriority="63" w:unhideWhenUsed="0"/>
-    <w:lsdException w:name="Medium Shading 2 Accent 5" w:semiHidden="0" w:uiPriority="64" w:unhideWhenUsed="0"/>
-    <w:lsdException w:name="Medium List 1 Accent 5" w:semiHidden="0" w:uiPriority="65" w:unhideWhenUsed="0"/>
-    <w:lsdException w:name="Medium List 2 Accent 5" w:semiHidden="0" w:uiPriority="66" w:unhideWhenUsed="0"/>
-    <w:lsdException w:name="Medium Grid 1 Accent 5" w:semiHidden="0" w:uiPriority="67" w:unhideWhenUsed="0"/>
-    <w:lsdException w:name="Medium Grid 2 Accent 5" w:semiHidden="0" w:uiPriority="68" w:unhideWhenUsed="0"/>
-    <w:lsdException w:name="Medium Grid 3 Accent 5" w:semiHidden="0" w:uiPriority="69" w:unhideWhenUsed="0"/>
-    <w:lsdException w:name="Dark List Accent 5" w:semiHidden="0" w:uiPriority="70" w:unhideWhenUsed="0"/>
-    <w:lsdException w:name="Colorful Shading Accent 5" w:semiHidden="0" w:uiPriority="71" w:unhideWhenUsed="0"/>
-    <w:lsdException w:name="Colorful List Accent 5" w:semiHidden="0" w:uiPriority="72" w:unhideWhenUsed="0"/>
-    <w:lsdException w:name="Colorful Grid Accent 5" w:semiHidden="0" w:uiPriority="73" w:unhideWhenUsed="0"/>
-    <w:lsdException w:name="Light Shading Accent 6" w:semiHidden="0" w:uiPriority="60" w:unhideWhenUsed="0"/>
-    <w:lsdException w:name="Light List Accent 6" w:semiHidden="0" w:uiPriority="61" w:unhideWhenUsed="0"/>
-    <w:lsdException w:name="Light Grid Accent 6" w:semiHidden="0" w:uiPriority="62" w:unhideWhenUsed="0"/>
-    <w:lsdException w:name="Medium Shading 1 Accent 6" w:semiHidden="0" w:uiPriority="63" w:unhideWhenUsed="0"/>
-    <w:lsdException w:name="Medium Shading 2 Accent 6" w:semiHidden="0" w:uiPriority="64" w:unhideWhenUsed="0"/>
-    <w:lsdException w:name="Medium List 1 Accent 6" w:semiHidden="0" w:uiPriority="65" w:unhideWhenUsed="0"/>
-    <w:lsdException w:name="Medium List 2 Accent 6" w:semiHidden="0" w:uiPriority="66" w:unhideWhenUsed="0"/>
-    <w:lsdException w:name="Medium Grid 1 Accent 6" w:semiHidden="0" w:uiPriority="67" w:unhideWhenUsed="0"/>
-    <w:lsdException w:name="Medium Grid 2 Accent 6" w:semiHidden="0" w:uiPriority="68" w:unhideWhenUsed="0"/>
-    <w:lsdException w:name="Medium Grid 3 Accent 6" w:semiHidden="0" w:uiPriority="69" w:unhideWhenUsed="0"/>
-    <w:lsdException w:name="Dark List Accent 6" w:semiHidden="0" w:uiPriority="70" w:unhideWhenUsed="0"/>
-    <w:lsdException w:name="Colorful Shading Accent 6" w:semiHidden="0" w:uiPriority="71" w:unhideWhenUsed="0"/>
-    <w:lsdException w:name="Colorful List Accent 6" w:semiHidden="0" w:uiPriority="72" w:unhideWhenUsed="0"/>
-    <w:lsdException w:name="Colorful Grid Accent 6" w:semiHidden="0" w:uiPriority="73" w:unhideWhenUsed="0"/>
-    <w:lsdException w:name="Subtle Emphasis" w:semiHidden="0" w:uiPriority="19" w:unhideWhenUsed="0" w:qFormat="1"/>
-    <w:lsdException w:name="Intense Emphasis" w:semiHidden="0" w:uiPriority="21" w:unhideWhenUsed="0" w:qFormat="1"/>
-    <w:lsdException w:name="Subtle Reference" w:semiHidden="0" w:uiPriority="31" w:unhideWhenUsed="0" w:qFormat="1"/>
-    <w:lsdException w:name="Intense Reference" w:semiHidden="0" w:uiPriority="32" w:unhideWhenUsed="0" w:qFormat="1"/>
-    <w:lsdException w:name="Book Title" w:semiHidden="0" w:uiPriority="33" w:unhideWhenUsed="0" w:qFormat="1"/>
-    <w:lsdException w:name="Bibliography" w:uiPriority="37"/>
-    <w:lsdException w:name="TOC Heading" w:uiPriority="39" w:qFormat="1"/>
-  </w:latentStyles>
-  <w:style w:type="paragraph" w:default="1" w:styleId="Standard">
-    <w:name w:val="Normal"/>
+  <w:style w:type="paragraph" w:styleId="Listenabsatz">
+    <w:name w:val="List Paragraph"/>
+    <w:basedOn w:val="Standard"/>
+    <w:uiPriority w:val="34"/>
     <w:qFormat/>
-  </w:style>
-  <w:style w:type="character" w:default="1" w:styleId="Absatz-Standardschriftart">
-    <w:name w:val="Default Paragraph Font"/>
-    <w:uiPriority w:val="1"/>
-    <w:semiHidden/>
-    <w:unhideWhenUsed/>
-  </w:style>
-  <w:style w:type="table" w:default="1" w:styleId="NormaleTabelle">
-    <w:name w:val="Normal Table"/>
-    <w:uiPriority w:val="99"/>
-    <w:semiHidden/>
-    <w:unhideWhenUsed/>
-    <w:tblPr>
-      <w:tblInd w:w="0" w:type="dxa"/>
-      <w:tblCellMar>
-        <w:top w:w="0" w:type="dxa"/>
-        <w:left w:w="108" w:type="dxa"/>
-        <w:bottom w:w="0" w:type="dxa"/>
-        <w:right w:w="108" w:type="dxa"/>
-      </w:tblCellMar>
-    </w:tblPr>
-  </w:style>
-  <w:style w:type="numbering" w:default="1" w:styleId="KeineListe">
-    <w:name w:val="No List"/>
-    <w:uiPriority w:val="99"/>
-    <w:semiHidden/>
-    <w:unhideWhenUsed/>
-  </w:style>
-  <w:style w:type="paragraph" w:customStyle="1" w:styleId="CAE305D0A8F14ABDB91A23BE7E4838BE">
-    <w:name w:val="CAE305D0A8F14ABDB91A23BE7E4838BE"/>
-    <w:rsid w:val="00A251BA"/>
-  </w:style>
-  <w:style w:type="paragraph" w:customStyle="1" w:styleId="1B24060C2064412F89819BE469CD5EBF">
-    <w:name w:val="1B24060C2064412F89819BE469CD5EBF"/>
-    <w:rsid w:val="00A251BA"/>
-  </w:style>
-  <w:style w:type="paragraph" w:customStyle="1" w:styleId="1047462E83904957B62C8CDA4B016872">
-    <w:name w:val="1047462E83904957B62C8CDA4B016872"/>
-    <w:rsid w:val="00A251BA"/>
-  </w:style>
-  <w:style w:type="paragraph" w:customStyle="1" w:styleId="BBF54CB721DF4D2BB21768F16540952D">
-    <w:name w:val="BBF54CB721DF4D2BB21768F16540952D"/>
-    <w:rsid w:val="00A251BA"/>
+    <w:rsid w:val="00A82554"/>
+    <w:pPr>
+      <w:ind w:left="720"/>
+      <w:contextualSpacing/>
+    </w:pPr>
   </w:style>
 </w:styles>
-</file>
-
-<file path=word/glossary/stylesWithEffects.xml><?xml version="1.0" encoding="utf-8"?>
-<w:styles xmlns:wpc="http://schemas.microsoft.com/office/word/2010/wordprocessingCanvas" xmlns:mc="http://schemas.openxmlformats.org/markup-compatibility/2006" xmlns:o="urn:schemas-microsoft-com:office:office" xmlns:r="http://schemas.openxmlformats.org/officeDocument/2006/relationships" xmlns:m="http://schemas.openxmlformats.org/officeDocument/2006/math" xmlns:v="urn:schemas-microsoft-com:vml" xmlns:wp14="http://schemas.microsoft.com/office/word/2010/wordprocessingDrawing" xmlns:wp="http://schemas.openxmlformats.org/drawingml/2006/wordprocessingDrawing" xmlns:w10="urn:schemas-microsoft-com:office:word" xmlns:w="http://schemas.openxmlformats.org/wordprocessingml/2006/main" xmlns:w14="http://schemas.microsoft.com/office/word/2010/wordml" xmlns:wpg="http://schemas.microsoft.com/office/word/2010/wordprocessingGroup" xmlns:wpi="http://schemas.microsoft.com/office/word/2010/wordprocessingInk" xmlns:wne="http://schemas.microsoft.com/office/word/2006/wordml" xmlns:wps="http://schemas.microsoft.com/office/word/2010/wordprocessingShape" mc:Ignorable="w14 wp14">
-  <w:docDefaults>
-    <w:rPrDefault>
-      <w:rPr>
-        <w:rFonts w:asciiTheme="minorHAnsi" w:eastAsiaTheme="minorEastAsia" w:hAnsiTheme="minorHAnsi" w:cstheme="minorBidi"/>
-        <w:sz w:val="22"/>
-        <w:szCs w:val="22"/>
-        <w:lang w:val="de-AT" w:eastAsia="de-AT" w:bidi="ar-SA"/>
-      </w:rPr>
-    </w:rPrDefault>
-    <w:pPrDefault>
-      <w:pPr>
-        <w:spacing w:after="200" w:line="276" w:lineRule="auto"/>
-      </w:pPr>
-    </w:pPrDefault>
-  </w:docDefaults>
-  <w:latentStyles w:defLockedState="0" w:defUIPriority="99" w:defSemiHidden="1" w:defUnhideWhenUsed="1" w:defQFormat="0" w:count="267">
-    <w:lsdException w:name="Normal" w:semiHidden="0" w:uiPriority="0" w:unhideWhenUsed="0" w:qFormat="1"/>
-    <w:lsdException w:name="heading 1" w:semiHidden="0" w:uiPriority="9" w:unhideWhenUsed="0" w:qFormat="1"/>
-    <w:lsdException w:name="heading 2" w:uiPriority="9" w:qFormat="1"/>
-    <w:lsdException w:name="heading 3" w:uiPriority="9" w:qFormat="1"/>
-    <w:lsdException w:name="heading 4" w:uiPriority="9" w:qFormat="1"/>
-    <w:lsdException w:name="heading 5" w:uiPriority="9" w:qFormat="1"/>
-    <w:lsdException w:name="heading 6" w:uiPriority="9" w:qFormat="1"/>
-    <w:lsdException w:name="heading 7" w:uiPriority="9" w:qFormat="1"/>
-    <w:lsdException w:name="heading 8" w:uiPriority="9" w:qFormat="1"/>
-    <w:lsdException w:name="heading 9" w:uiPriority="9" w:qFormat="1"/>
-    <w:lsdException w:name="toc 1" w:uiPriority="39"/>
-    <w:lsdException w:name="toc 2" w:uiPriority="39"/>
-    <w:lsdException w:name="toc 3" w:uiPriority="39"/>
-    <w:lsdException w:name="toc 4" w:uiPriority="39"/>
-    <w:lsdException w:name="toc 5" w:uiPriority="39"/>
-    <w:lsdException w:name="toc 6" w:uiPriority="39"/>
-    <w:lsdException w:name="toc 7" w:uiPriority="39"/>
-    <w:lsdException w:name="toc 8" w:uiPriority="39"/>
-    <w:lsdException w:name="toc 9" w:uiPriority="39"/>
-    <w:lsdException w:name="caption" w:uiPriority="35" w:qFormat="1"/>
-    <w:lsdException w:name="Title" w:semiHidden="0" w:uiPriority="10" w:unhideWhenUsed="0" w:qFormat="1"/>
-    <w:lsdException w:name="Default Paragraph Font" w:uiPriority="1"/>
-    <w:lsdException w:name="Subtitle" w:semiHidden="0" w:uiPriority="11" w:unhideWhenUsed="0" w:qFormat="1"/>
-    <w:lsdException w:name="Strong" w:semiHidden="0" w:uiPriority="22" w:unhideWhenUsed="0" w:qFormat="1"/>
-    <w:lsdException w:name="Emphasis" w:semiHidden="0" w:uiPriority="20" w:unhideWhenUsed="0" w:qFormat="1"/>
-    <w:lsdException w:name="Table Grid" w:semiHidden="0" w:uiPriority="59" w:unhideWhenUsed="0"/>
-    <w:lsdException w:name="Placeholder Text" w:unhideWhenUsed="0"/>
-    <w:lsdException w:name="No Spacing" w:semiHidden="0" w:uiPriority="1" w:unhideWhenUsed="0" w:qFormat="1"/>
-    <w:lsdException w:name="Light Shading" w:semiHidden="0" w:uiPriority="60" w:unhideWhenUsed="0"/>
-    <w:lsdException w:name="Light List" w:semiHidden="0" w:uiPriority="61" w:unhideWhenUsed="0"/>
-    <w:lsdException w:name="Light Grid" w:semiHidden="0" w:uiPriority="62" w:unhideWhenUsed="0"/>
-    <w:lsdException w:name="Medium Shading 1" w:semiHidden="0" w:uiPriority="63" w:unhideWhenUsed="0"/>
-    <w:lsdException w:name="Medium Shading 2" w:semiHidden="0" w:uiPriority="64" w:unhideWhenUsed="0"/>
-    <w:lsdException w:name="Medium List 1" w:semiHidden="0" w:uiPriority="65" w:unhideWhenUsed="0"/>
-    <w:lsdException w:name="Medium List 2" w:semiHidden="0" w:uiPriority="66" w:unhideWhenUsed="0"/>
-    <w:lsdException w:name="Medium Grid 1" w:semiHidden="0" w:uiPriority="67" w:unhideWhenUsed="0"/>
-    <w:lsdException w:name="Medium Grid 2" w:semiHidden="0" w:uiPriority="68" w:unhideWhenUsed="0"/>
-    <w:lsdException w:name="Medium Grid 3" w:semiHidden="0" w:uiPriority="69" w:unhideWhenUsed="0"/>
-    <w:lsdException w:name="Dark List" w:semiHidden="0" w:uiPriority="70" w:unhideWhenUsed="0"/>
-    <w:lsdException w:name="Colorful Shading" w:semiHidden="0" w:uiPriority="71" w:unhideWhenUsed="0"/>
-    <w:lsdException w:name="Colorful List" w:semiHidden="0" w:uiPriority="72" w:unhideWhenUsed="0"/>
-    <w:lsdException w:name="Colorful Grid" w:semiHidden="0" w:uiPriority="73" w:unhideWhenUsed="0"/>
-    <w:lsdException w:name="Light Shading Accent 1" w:semiHidden="0" w:uiPriority="60" w:unhideWhenUsed="0"/>
-    <w:lsdException w:name="Light List Accent 1" w:semiHidden="0" w:uiPriority="61" w:unhideWhenUsed="0"/>
-    <w:lsdException w:name="Light Grid Accent 1" w:semiHidden="0" w:uiPriority="62" w:unhideWhenUsed="0"/>
-    <w:lsdException w:name="Medium Shading 1 Accent 1" w:semiHidden="0" w:uiPriority="63" w:unhideWhenUsed="0"/>
-    <w:lsdException w:name="Medium Shading 2 Accent 1" w:semiHidden="0" w:uiPriority="64" w:unhideWhenUsed="0"/>
-    <w:lsdException w:name="Medium List 1 Accent 1" w:semiHidden="0" w:uiPriority="65" w:unhideWhenUsed="0"/>
-    <w:lsdException w:name="Revision" w:unhideWhenUsed="0"/>
-    <w:lsdException w:name="List Paragraph" w:semiHidden="0" w:uiPriority="34" w:unhideWhenUsed="0" w:qFormat="1"/>
-    <w:lsdException w:name="Quote" w:semiHidden="0" w:uiPriority="29" w:unhideWhenUsed="0" w:qFormat="1"/>
-    <w:lsdException w:name="Intense Quote" w:semiHidden="0" w:uiPriority="30" w:unhideWhenUsed="0" w:qFormat="1"/>
-    <w:lsdException w:name="Medium List 2 Accent 1" w:semiHidden="0" w:uiPriority="66" w:unhideWhenUsed="0"/>
-    <w:lsdException w:name="Medium Grid 1 Accent 1" w:semiHidden="0" w:uiPriority="67" w:unhideWhenUsed="0"/>
-    <w:lsdException w:name="Medium Grid 2 Accent 1" w:semiHidden="0" w:uiPriority="68" w:unhideWhenUsed="0"/>
-    <w:lsdException w:name="Medium Grid 3 Accent 1" w:semiHidden="0" w:uiPriority="69" w:unhideWhenUsed="0"/>
-    <w:lsdException w:name="Dark List Accent 1" w:semiHidden="0" w:uiPriority="70" w:unhideWhenUsed="0"/>
-    <w:lsdException w:name="Colorful Shading Accent 1" w:semiHidden="0" w:uiPriority="71" w:unhideWhenUsed="0"/>
-    <w:lsdException w:name="Colorful List Accent 1" w:semiHidden="0" w:uiPriority="72" w:unhideWhenUsed="0"/>
-    <w:lsdException w:name="Colorful Grid Accent 1" w:semiHidden="0" w:uiPriority="73" w:unhideWhenUsed="0"/>
-    <w:lsdException w:name="Light Shading Accent 2" w:semiHidden="0" w:uiPriority="60" w:unhideWhenUsed="0"/>
-    <w:lsdException w:name="Light List Accent 2" w:semiHidden="0" w:uiPriority="61" w:unhideWhenUsed="0"/>
-    <w:lsdException w:name="Light Grid Accent 2" w:semiHidden="0" w:uiPriority="62" w:unhideWhenUsed="0"/>
-    <w:lsdException w:name="Medium Shading 1 Accent 2" w:semiHidden="0" w:uiPriority="63" w:unhideWhenUsed="0"/>
-    <w:lsdException w:name="Medium Shading 2 Accent 2" w:semiHidden="0" w:uiPriority="64" w:unhideWhenUsed="0"/>
-    <w:lsdException w:name="Medium List 1 Accent 2" w:semiHidden="0" w:uiPriority="65" w:unhideWhenUsed="0"/>
-    <w:lsdException w:name="Medium List 2 Accent 2" w:semiHidden="0" w:uiPriority="66" w:unhideWhenUsed="0"/>
-    <w:lsdException w:name="Medium Grid 1 Accent 2" w:semiHidden="0" w:uiPriority="67" w:unhideWhenUsed="0"/>
-    <w:lsdException w:name="Medium Grid 2 Accent 2" w:semiHidden="0" w:uiPriority="68" w:unhideWhenUsed="0"/>
-    <w:lsdException w:name="Medium Grid 3 Accent 2" w:semiHidden="0" w:uiPriority="69" w:unhideWhenUsed="0"/>
-    <w:lsdException w:name="Dark List Accent 2" w:semiHidden="0" w:uiPriority="70" w:unhideWhenUsed="0"/>
-    <w:lsdException w:name="Colorful Shading Accent 2" w:semiHidden="0" w:uiPriority="71" w:unhideWhenUsed="0"/>
-    <w:lsdException w:name="Colorful List Accent 2" w:semiHidden="0" w:uiPriority="72" w:unhideWhenUsed="0"/>
-    <w:lsdException w:name="Colorful Grid Accent 2" w:semiHidden="0" w:uiPriority="73" w:unhideWhenUsed="0"/>
-    <w:lsdException w:name="Light Shading Accent 3" w:semiHidden="0" w:uiPriority="60" w:unhideWhenUsed="0"/>
-    <w:lsdException w:name="Light List Accent 3" w:semiHidden="0" w:uiPriority="61" w:unhideWhenUsed="0"/>
-    <w:lsdException w:name="Light Grid Accent 3" w:semiHidden="0" w:uiPriority="62" w:unhideWhenUsed="0"/>
-    <w:lsdException w:name="Medium Shading 1 Accent 3" w:semiHidden="0" w:uiPriority="63" w:unhideWhenUsed="0"/>
-    <w:lsdException w:name="Medium Shading 2 Accent 3" w:semiHidden="0" w:uiPriority="64" w:unhideWhenUsed="0"/>
-    <w:lsdException w:name="Medium List 1 Accent 3" w:semiHidden="0" w:uiPriority="65" w:unhideWhenUsed="0"/>
-    <w:lsdException w:name="Medium List 2 Accent 3" w:semiHidden="0" w:uiPriority="66" w:unhideWhenUsed="0"/>
-    <w:lsdException w:name="Medium Grid 1 Accent 3" w:semiHidden="0" w:uiPriority="67" w:unhideWhenUsed="0"/>
-    <w:lsdException w:name="Medium Grid 2 Accent 3" w:semiHidden="0" w:uiPriority="68" w:unhideWhenUsed="0"/>
-    <w:lsdException w:name="Medium Grid 3 Accent 3" w:semiHidden="0" w:uiPriority="69" w:unhideWhenUsed="0"/>
-    <w:lsdException w:name="Dark List Accent 3" w:semiHidden="0" w:uiPriority="70" w:unhideWhenUsed="0"/>
-    <w:lsdException w:name="Colorful Shading Accent 3" w:semiHidden="0" w:uiPriority="71" w:unhideWhenUsed="0"/>
-    <w:lsdException w:name="Colorful List Accent 3" w:semiHidden="0" w:uiPriority="72" w:unhideWhenUsed="0"/>
-    <w:lsdException w:name="Colorful Grid Accent 3" w:semiHidden="0" w:uiPriority="73" w:unhideWhenUsed="0"/>
-    <w:lsdException w:name="Light Shading Accent 4" w:semiHidden="0" w:uiPriority="60" w:unhideWhenUsed="0"/>
-    <w:lsdException w:name="Light List Accent 4" w:semiHidden="0" w:uiPriority="61" w:unhideWhenUsed="0"/>
-    <w:lsdException w:name="Light Grid Accent 4" w:semiHidden="0" w:uiPriority="62" w:unhideWhenUsed="0"/>
-    <w:lsdException w:name="Medium Shading 1 Accent 4" w:semiHidden="0" w:uiPriority="63" w:unhideWhenUsed="0"/>
-    <w:lsdException w:name="Medium Shading 2 Accent 4" w:semiHidden="0" w:uiPriority="64" w:unhideWhenUsed="0"/>
-    <w:lsdException w:name="Medium List 1 Accent 4" w:semiHidden="0" w:uiPriority="65" w:unhideWhenUsed="0"/>
-    <w:lsdException w:name="Medium List 2 Accent 4" w:semiHidden="0" w:uiPriority="66" w:unhideWhenUsed="0"/>
-    <w:lsdException w:name="Medium Grid 1 Accent 4" w:semiHidden="0" w:uiPriority="67" w:unhideWhenUsed="0"/>
-    <w:lsdException w:name="Medium Grid 2 Accent 4" w:semiHidden="0" w:uiPriority="68" w:unhideWhenUsed="0"/>
-    <w:lsdException w:name="Medium Grid 3 Accent 4" w:semiHidden="0" w:uiPriority="69" w:unhideWhenUsed="0"/>
-    <w:lsdException w:name="Dark List Accent 4" w:semiHidden="0" w:uiPriority="70" w:unhideWhenUsed="0"/>
-    <w:lsdException w:name="Colorful Shading Accent 4" w:semiHidden="0" w:uiPriority="71" w:unhideWhenUsed="0"/>
-    <w:lsdException w:name="Colorful List Accent 4" w:semiHidden="0" w:uiPriority="72" w:unhideWhenUsed="0"/>
-    <w:lsdException w:name="Colorful Grid Accent 4" w:semiHidden="0" w:uiPriority="73" w:unhideWhenUsed="0"/>
-    <w:lsdException w:name="Light Shading Accent 5" w:semiHidden="0" w:uiPriority="60" w:unhideWhenUsed="0"/>
-    <w:lsdException w:name="Light List Accent 5" w:semiHidden="0" w:uiPriority="61" w:unhideWhenUsed="0"/>
-    <w:lsdException w:name="Light Grid Accent 5" w:semiHidden="0" w:uiPriority="62" w:unhideWhenUsed="0"/>
-    <w:lsdException w:name="Medium Shading 1 Accent 5" w:semiHidden="0" w:uiPriority="63" w:unhideWhenUsed="0"/>
-    <w:lsdException w:name="Medium Shading 2 Accent 5" w:semiHidden="0" w:uiPriority="64" w:unhideWhenUsed="0"/>
-    <w:lsdException w:name="Medium List 1 Accent 5" w:semiHidden="0" w:uiPriority="65" w:unhideWhenUsed="0"/>
-    <w:lsdException w:name="Medium List 2 Accent 5" w:semiHidden="0" w:uiPriority="66" w:unhideWhenUsed="0"/>
-    <w:lsdException w:name="Medium Grid 1 Accent 5" w:semiHidden="0" w:uiPriority="67" w:unhideWhenUsed="0"/>
-    <w:lsdException w:name="Medium Grid 2 Accent 5" w:semiHidden="0" w:uiPriority="68" w:unhideWhenUsed="0"/>
-    <w:lsdException w:name="Medium Grid 3 Accent 5" w:semiHidden="0" w:uiPriority="69" w:unhideWhenUsed="0"/>
-    <w:lsdException w:name="Dark List Accent 5" w:semiHidden="0" w:uiPriority="70" w:unhideWhenUsed="0"/>
-    <w:lsdException w:name="Colorful Shading Accent 5" w:semiHidden="0" w:uiPriority="71" w:unhideWhenUsed="0"/>
-    <w:lsdException w:name="Colorful List Accent 5" w:semiHidden="0" w:uiPriority="72" w:unhideWhenUsed="0"/>
-    <w:lsdException w:name="Colorful Grid Accent 5" w:semiHidden="0" w:uiPriority="73" w:unhideWhenUsed="0"/>
-    <w:lsdException w:name="Light Shading Accent 6" w:semiHidden="0" w:uiPriority="60" w:unhideWhenUsed="0"/>
-    <w:lsdException w:name="Light List Accent 6" w:semiHidden="0" w:uiPriority="61" w:unhideWhenUsed="0"/>
-    <w:lsdException w:name="Light Grid Accent 6" w:semiHidden="0" w:uiPriority="62" w:unhideWhenUsed="0"/>
-    <w:lsdException w:name="Medium Shading 1 Accent 6" w:semiHidden="0" w:uiPriority="63" w:unhideWhenUsed="0"/>
-    <w:lsdException w:name="Medium Shading 2 Accent 6" w:semiHidden="0" w:uiPriority="64" w:unhideWhenUsed="0"/>
-    <w:lsdException w:name="Medium List 1 Accent 6" w:semiHidden="0" w:uiPriority="65" w:unhideWhenUsed="0"/>
-    <w:lsdException w:name="Medium List 2 Accent 6" w:semiHidden="0" w:uiPriority="66" w:unhideWhenUsed="0"/>
-    <w:lsdException w:name="Medium Grid 1 Accent 6" w:semiHidden="0" w:uiPriority="67" w:unhideWhenUsed="0"/>
-    <w:lsdException w:name="Medium Grid 2 Accent 6" w:semiHidden="0" w:uiPriority="68" w:unhideWhenUsed="0"/>
-    <w:lsdException w:name="Medium Grid 3 Accent 6" w:semiHidden="0" w:uiPriority="69" w:unhideWhenUsed="0"/>
-    <w:lsdException w:name="Dark List Accent 6" w:semiHidden="0" w:uiPriority="70" w:unhideWhenUsed="0"/>
-    <w:lsdException w:name="Colorful Shading Accent 6" w:semiHidden="0" w:uiPriority="71" w:unhideWhenUsed="0"/>
-    <w:lsdException w:name="Colorful List Accent 6" w:semiHidden="0" w:uiPriority="72" w:unhideWhenUsed="0"/>
-    <w:lsdException w:name="Colorful Grid Accent 6" w:semiHidden="0" w:uiPriority="73" w:unhideWhenUsed="0"/>
-    <w:lsdException w:name="Subtle Emphasis" w:semiHidden="0" w:uiPriority="19" w:unhideWhenUsed="0" w:qFormat="1"/>
-    <w:lsdException w:name="Intense Emphasis" w:semiHidden="0" w:uiPriority="21" w:unhideWhenUsed="0" w:qFormat="1"/>
-    <w:lsdException w:name="Subtle Reference" w:semiHidden="0" w:uiPriority="31" w:unhideWhenUsed="0" w:qFormat="1"/>
-    <w:lsdException w:name="Intense Reference" w:semiHidden="0" w:uiPriority="32" w:unhideWhenUsed="0" w:qFormat="1"/>
-    <w:lsdException w:name="Book Title" w:semiHidden="0" w:uiPriority="33" w:unhideWhenUsed="0" w:qFormat="1"/>
-    <w:lsdException w:name="Bibliography" w:uiPriority="37"/>
-    <w:lsdException w:name="TOC Heading" w:uiPriority="39" w:qFormat="1"/>
-  </w:latentStyles>
-  <w:style w:type="paragraph" w:default="1" w:styleId="Standard">
-    <w:name w:val="Normal"/>
-    <w:qFormat/>
-  </w:style>
-  <w:style w:type="character" w:default="1" w:styleId="Absatz-Standardschriftart">
-    <w:name w:val="Default Paragraph Font"/>
-    <w:uiPriority w:val="1"/>
-    <w:semiHidden/>
-    <w:unhideWhenUsed/>
-  </w:style>
-  <w:style w:type="table" w:default="1" w:styleId="NormaleTabelle">
-    <w:name w:val="Normal Table"/>
-    <w:uiPriority w:val="99"/>
-    <w:semiHidden/>
-    <w:unhideWhenUsed/>
-    <w:tblPr>
-      <w:tblInd w:w="0" w:type="dxa"/>
-      <w:tblCellMar>
-        <w:top w:w="0" w:type="dxa"/>
-        <w:left w:w="108" w:type="dxa"/>
-        <w:bottom w:w="0" w:type="dxa"/>
-        <w:right w:w="108" w:type="dxa"/>
-      </w:tblCellMar>
-    </w:tblPr>
-  </w:style>
-  <w:style w:type="numbering" w:default="1" w:styleId="KeineListe">
-    <w:name w:val="No List"/>
-    <w:uiPriority w:val="99"/>
-    <w:semiHidden/>
-    <w:unhideWhenUsed/>
-  </w:style>
-  <w:style w:type="paragraph" w:customStyle="1" w:styleId="CAE305D0A8F14ABDB91A23BE7E4838BE">
-    <w:name w:val="CAE305D0A8F14ABDB91A23BE7E4838BE"/>
-    <w:rsid w:val="00A251BA"/>
-  </w:style>
-  <w:style w:type="paragraph" w:customStyle="1" w:styleId="1B24060C2064412F89819BE469CD5EBF">
-    <w:name w:val="1B24060C2064412F89819BE469CD5EBF"/>
-    <w:rsid w:val="00A251BA"/>
-  </w:style>
-  <w:style w:type="paragraph" w:customStyle="1" w:styleId="1047462E83904957B62C8CDA4B016872">
-    <w:name w:val="1047462E83904957B62C8CDA4B016872"/>
-    <w:rsid w:val="00A251BA"/>
-  </w:style>
-  <w:style w:type="paragraph" w:customStyle="1" w:styleId="BBF54CB721DF4D2BB21768F16540952D">
-    <w:name w:val="BBF54CB721DF4D2BB21768F16540952D"/>
-    <w:rsid w:val="00A251BA"/>
-  </w:style>
-</w:styles>
-</file>
-
-<file path=word/glossary/webSettings.xml><?xml version="1.0" encoding="utf-8"?>
-<w:webSettings xmlns:mc="http://schemas.openxmlformats.org/markup-compatibility/2006" xmlns:r="http://schemas.openxmlformats.org/officeDocument/2006/relationships" xmlns:w="http://schemas.openxmlformats.org/wordprocessingml/2006/main" xmlns:w14="http://schemas.microsoft.com/office/word/2010/wordml" mc:Ignorable="w14">
-  <w:optimizeForBrowser/>
-  <w:allowPNG/>
-</w:webSettings>
 </file>
 
 <file path=word/theme/theme1.xml><?xml version="1.0" encoding="utf-8"?>
@@ -6284,7 +7380,7 @@
 </file>
 
 <file path=customXml/itemProps2.xml><?xml version="1.0" encoding="utf-8"?>
-<ds:datastoreItem xmlns:ds="http://schemas.openxmlformats.org/officeDocument/2006/customXml" ds:itemID="{C7978205-15C3-4D40-945B-6B2892812B46}">
+<ds:datastoreItem xmlns:ds="http://schemas.openxmlformats.org/officeDocument/2006/customXml" ds:itemID="{29888CCE-CBED-4484-B189-CD4CC6E1DF6C}">
   <ds:schemaRefs>
     <ds:schemaRef ds:uri="http://schemas.openxmlformats.org/officeDocument/2006/bibliography"/>
   </ds:schemaRefs>

</xml_diff>